<commit_message>
#deploy-your-website-to-github-pages - initialize your repo
</commit_message>
<xml_diff>
--- a/DEPLOY YOUR WEBSITE TO GITHUB PAGES/DEPLOY YOUR WEBSITE TO GITHUB PAGES.docx
+++ b/DEPLOY YOUR WEBSITE TO GITHUB PAGES/DEPLOY YOUR WEBSITE TO GITHUB PAGES.docx
@@ -1006,6 +1006,691 @@
         </w:rPr>
         <w:t> The content to the right is a video. You can play the video if you’d like to view a demonstration of the instructions. You’ll come across more videos like this throughout the rest of the course.</w:t>
       </w:r>
+    </w:p>
+    <w:p>
+      <w:pPr>
+        <w:pBdr>
+          <w:bottom w:val="single" w:sz="12" w:space="1" w:color="auto"/>
+        </w:pBdr>
+        <w:rPr>
+          <w:lang w:val="en-US"/>
+        </w:rPr>
+      </w:pPr>
+    </w:p>
+    <w:p>
+      <w:pPr>
+        <w:rPr>
+          <w:lang w:val="en-US"/>
+        </w:rPr>
+      </w:pPr>
+    </w:p>
+    <w:p>
+      <w:pPr>
+        <w:rPr>
+          <w:lang w:val="en-US"/>
+        </w:rPr>
+      </w:pPr>
+    </w:p>
+    <w:p>
+      <w:pPr>
+        <w:spacing w:before="100" w:beforeAutospacing="1" w:after="100" w:afterAutospacing="1" w:line="240" w:lineRule="auto"/>
+        <w:outlineLvl w:val="2"/>
+        <w:rPr>
+          <w:rFonts w:ascii="Segoe UI" w:eastAsia="Times New Roman" w:hAnsi="Segoe UI" w:cs="Segoe UI"/>
+          <w:b/>
+          <w:bCs/>
+          <w:color w:val="10162F"/>
+          <w:kern w:val="0"/>
+          <w:sz w:val="27"/>
+          <w:szCs w:val="27"/>
+          <w:lang w:val="en-US" w:eastAsia="ru-RU"/>
+          <w14:ligatures w14:val="none"/>
+        </w:rPr>
+      </w:pPr>
+      <w:r>
+        <w:rPr>
+          <w:rFonts w:ascii="Segoe UI" w:eastAsia="Times New Roman" w:hAnsi="Segoe UI" w:cs="Segoe UI"/>
+          <w:b/>
+          <w:bCs/>
+          <w:color w:val="10162F"/>
+          <w:kern w:val="0"/>
+          <w:sz w:val="27"/>
+          <w:szCs w:val="27"/>
+          <w:lang w:val="en-US" w:eastAsia="ru-RU"/>
+          <w14:ligatures w14:val="none"/>
+        </w:rPr>
+        <w:lastRenderedPageBreak/>
+        <w:t>Initialize Your Repo</w:t>
+      </w:r>
+    </w:p>
+    <w:p>
+      <w:pPr>
+        <w:spacing w:after="100" w:afterAutospacing="1" w:line="240" w:lineRule="auto"/>
+        <w:rPr>
+          <w:rFonts w:ascii="Segoe UI" w:eastAsia="Times New Roman" w:hAnsi="Segoe UI" w:cs="Segoe UI"/>
+          <w:color w:val="10162F"/>
+          <w:kern w:val="0"/>
+          <w:sz w:val="27"/>
+          <w:szCs w:val="27"/>
+          <w:lang w:val="en-US" w:eastAsia="ru-RU"/>
+          <w14:ligatures w14:val="none"/>
+        </w:rPr>
+      </w:pPr>
+      <w:r>
+        <w:rPr>
+          <w:rFonts w:ascii="Segoe UI" w:eastAsia="Times New Roman" w:hAnsi="Segoe UI" w:cs="Segoe UI"/>
+          <w:color w:val="10162F"/>
+          <w:kern w:val="0"/>
+          <w:sz w:val="27"/>
+          <w:szCs w:val="27"/>
+          <w:lang w:val="en-US" w:eastAsia="ru-RU"/>
+          <w14:ligatures w14:val="none"/>
+        </w:rPr>
+        <w:t>Great! Now that you’ve created a repo with the proper naming convention, let’s upload your site to </w:t>
+      </w:r>
+      <w:hyperlink r:id="rId7" w:tgtFrame="_blank" w:history="1">
+        <w:r>
+          <w:rPr>
+            <w:rFonts w:ascii="Segoe UI" w:eastAsia="Times New Roman" w:hAnsi="Segoe UI" w:cs="Segoe UI"/>
+            <w:color w:val="0000FF"/>
+            <w:kern w:val="0"/>
+            <w:sz w:val="27"/>
+            <w:szCs w:val="27"/>
+            <w:u w:val="single"/>
+            <w:bdr w:val="none" w:sz="0" w:space="0" w:color="auto" w:frame="1"/>
+            <w:lang w:val="en-US" w:eastAsia="ru-RU"/>
+            <w14:ligatures w14:val="none"/>
+          </w:rPr>
+          <w:t>GitHub</w:t>
+        </w:r>
+      </w:hyperlink>
+      <w:r>
+        <w:rPr>
+          <w:rFonts w:ascii="Segoe UI" w:eastAsia="Times New Roman" w:hAnsi="Segoe UI" w:cs="Segoe UI"/>
+          <w:color w:val="10162F"/>
+          <w:kern w:val="0"/>
+          <w:sz w:val="27"/>
+          <w:szCs w:val="27"/>
+          <w:lang w:val="en-US" w:eastAsia="ru-RU"/>
+          <w14:ligatures w14:val="none"/>
+        </w:rPr>
+        <w:t>.</w:t>
+      </w:r>
+    </w:p>
+    <w:p>
+      <w:pPr>
+        <w:spacing w:after="100" w:afterAutospacing="1" w:line="240" w:lineRule="auto"/>
+        <w:rPr>
+          <w:rFonts w:ascii="Segoe UI" w:eastAsia="Times New Roman" w:hAnsi="Segoe UI" w:cs="Segoe UI"/>
+          <w:color w:val="10162F"/>
+          <w:kern w:val="0"/>
+          <w:sz w:val="27"/>
+          <w:szCs w:val="27"/>
+          <w:lang w:val="en-US" w:eastAsia="ru-RU"/>
+          <w14:ligatures w14:val="none"/>
+        </w:rPr>
+      </w:pPr>
+      <w:r>
+        <w:rPr>
+          <w:rFonts w:ascii="Segoe UI" w:eastAsia="Times New Roman" w:hAnsi="Segoe UI" w:cs="Segoe UI"/>
+          <w:color w:val="10162F"/>
+          <w:kern w:val="0"/>
+          <w:sz w:val="27"/>
+          <w:szCs w:val="27"/>
+          <w:lang w:val="en-US" w:eastAsia="ru-RU"/>
+          <w14:ligatures w14:val="none"/>
+        </w:rPr>
+        <w:t>We’ll use Git to push (upload) the contents of your site’s directory to your new repo.</w:t>
+      </w:r>
+    </w:p>
+    <w:p>
+      <w:pPr>
+        <w:spacing w:after="0" w:line="240" w:lineRule="auto"/>
+        <w:rPr>
+          <w:rFonts w:ascii="Segoe UI" w:eastAsia="Times New Roman" w:hAnsi="Segoe UI" w:cs="Segoe UI"/>
+          <w:color w:val="10162F"/>
+          <w:kern w:val="0"/>
+          <w:sz w:val="27"/>
+          <w:szCs w:val="27"/>
+          <w:lang w:val="en-US" w:eastAsia="ru-RU"/>
+          <w14:ligatures w14:val="none"/>
+        </w:rPr>
+      </w:pPr>
+      <w:r>
+        <w:rPr>
+          <w:rFonts w:ascii="Segoe UI" w:eastAsia="Times New Roman" w:hAnsi="Segoe UI" w:cs="Segoe UI"/>
+          <w:color w:val="10162F"/>
+          <w:kern w:val="0"/>
+          <w:sz w:val="27"/>
+          <w:szCs w:val="27"/>
+          <w:lang w:val="en-US" w:eastAsia="ru-RU"/>
+          <w14:ligatures w14:val="none"/>
+        </w:rPr>
+        <w:t xml:space="preserve">To do so, we’ll first </w:t>
+      </w:r>
+      <w:proofErr w:type="spellStart"/>
+      <w:r>
+        <w:rPr>
+          <w:rFonts w:ascii="Segoe UI" w:eastAsia="Times New Roman" w:hAnsi="Segoe UI" w:cs="Segoe UI"/>
+          <w:color w:val="10162F"/>
+          <w:kern w:val="0"/>
+          <w:sz w:val="27"/>
+          <w:szCs w:val="27"/>
+          <w:lang w:val="en-US" w:eastAsia="ru-RU"/>
+          <w14:ligatures w14:val="none"/>
+        </w:rPr>
+        <w:t>initalize</w:t>
+      </w:r>
+      <w:proofErr w:type="spellEnd"/>
+      <w:r>
+        <w:rPr>
+          <w:rFonts w:ascii="Segoe UI" w:eastAsia="Times New Roman" w:hAnsi="Segoe UI" w:cs="Segoe UI"/>
+          <w:color w:val="10162F"/>
+          <w:kern w:val="0"/>
+          <w:sz w:val="27"/>
+          <w:szCs w:val="27"/>
+          <w:lang w:val="en-US" w:eastAsia="ru-RU"/>
+          <w14:ligatures w14:val="none"/>
+        </w:rPr>
+        <w:t xml:space="preserve"> a Git repository in your site’s directory.</w:t>
+      </w:r>
+    </w:p>
+    <w:p>
+      <w:pPr>
+        <w:shd w:val="clear" w:color="auto" w:fill="FFFFFF"/>
+        <w:spacing w:before="100" w:beforeAutospacing="1" w:after="100" w:afterAutospacing="1" w:line="240" w:lineRule="auto"/>
+        <w:outlineLvl w:val="2"/>
+        <w:rPr>
+          <w:rFonts w:ascii="Segoe UI" w:eastAsia="Times New Roman" w:hAnsi="Segoe UI" w:cs="Segoe UI"/>
+          <w:b/>
+          <w:bCs/>
+          <w:color w:val="10162F"/>
+          <w:kern w:val="0"/>
+          <w:sz w:val="27"/>
+          <w:szCs w:val="27"/>
+          <w:lang w:val="en-US" w:eastAsia="ru-RU"/>
+          <w14:ligatures w14:val="none"/>
+        </w:rPr>
+      </w:pPr>
+      <w:r>
+        <w:rPr>
+          <w:rFonts w:ascii="Segoe UI" w:eastAsia="Times New Roman" w:hAnsi="Segoe UI" w:cs="Segoe UI"/>
+          <w:b/>
+          <w:bCs/>
+          <w:color w:val="10162F"/>
+          <w:kern w:val="0"/>
+          <w:sz w:val="27"/>
+          <w:szCs w:val="27"/>
+          <w:lang w:val="en-US" w:eastAsia="ru-RU"/>
+          <w14:ligatures w14:val="none"/>
+        </w:rPr>
+        <w:t>Instructions</w:t>
+      </w:r>
+    </w:p>
+    <w:p>
+      <w:pPr>
+        <w:spacing w:after="0" w:line="240" w:lineRule="auto"/>
+        <w:rPr>
+          <w:rFonts w:ascii="Segoe UI" w:eastAsia="Times New Roman" w:hAnsi="Segoe UI" w:cs="Segoe UI"/>
+          <w:color w:val="10162F"/>
+          <w:kern w:val="0"/>
+          <w:sz w:val="2"/>
+          <w:szCs w:val="2"/>
+          <w:lang w:val="en-US" w:eastAsia="ru-RU"/>
+          <w14:ligatures w14:val="none"/>
+        </w:rPr>
+      </w:pPr>
+      <w:r>
+        <w:rPr>
+          <w:rFonts w:ascii="Segoe UI" w:eastAsia="Times New Roman" w:hAnsi="Segoe UI" w:cs="Segoe UI"/>
+          <w:color w:val="10162F"/>
+          <w:kern w:val="0"/>
+          <w:sz w:val="2"/>
+          <w:szCs w:val="2"/>
+          <w:lang w:val="en-US" w:eastAsia="ru-RU"/>
+          <w14:ligatures w14:val="none"/>
+        </w:rPr>
+        <w:t>Checkpoint 1 Passed</w:t>
+      </w:r>
+    </w:p>
+    <w:p>
+      <w:pPr>
+        <w:spacing w:after="0" w:line="240" w:lineRule="auto"/>
+        <w:jc w:val="right"/>
+        <w:rPr>
+          <w:rFonts w:ascii="Segoe UI" w:eastAsia="Times New Roman" w:hAnsi="Segoe UI" w:cs="Segoe UI"/>
+          <w:b/>
+          <w:bCs/>
+          <w:color w:val="10162F"/>
+          <w:kern w:val="0"/>
+          <w:sz w:val="27"/>
+          <w:szCs w:val="27"/>
+          <w:lang w:val="en-US" w:eastAsia="ru-RU"/>
+          <w14:ligatures w14:val="none"/>
+        </w:rPr>
+      </w:pPr>
+      <w:r>
+        <w:rPr>
+          <w:rFonts w:ascii="Segoe UI" w:eastAsia="Times New Roman" w:hAnsi="Segoe UI" w:cs="Segoe UI"/>
+          <w:b/>
+          <w:bCs/>
+          <w:color w:val="10162F"/>
+          <w:kern w:val="0"/>
+          <w:sz w:val="27"/>
+          <w:szCs w:val="27"/>
+          <w:lang w:val="en-US" w:eastAsia="ru-RU"/>
+          <w14:ligatures w14:val="none"/>
+        </w:rPr>
+        <w:t>1.</w:t>
+      </w:r>
+    </w:p>
+    <w:p>
+      <w:pPr>
+        <w:spacing w:after="100" w:afterAutospacing="1" w:line="240" w:lineRule="auto"/>
+        <w:rPr>
+          <w:rFonts w:ascii="Segoe UI" w:eastAsia="Times New Roman" w:hAnsi="Segoe UI" w:cs="Segoe UI"/>
+          <w:color w:val="10162F"/>
+          <w:kern w:val="0"/>
+          <w:sz w:val="27"/>
+          <w:szCs w:val="27"/>
+          <w:lang w:val="en-US" w:eastAsia="ru-RU"/>
+          <w14:ligatures w14:val="none"/>
+        </w:rPr>
+      </w:pPr>
+      <w:r>
+        <w:rPr>
+          <w:rFonts w:ascii="Segoe UI" w:eastAsia="Times New Roman" w:hAnsi="Segoe UI" w:cs="Segoe UI"/>
+          <w:color w:val="10162F"/>
+          <w:kern w:val="0"/>
+          <w:sz w:val="27"/>
+          <w:szCs w:val="27"/>
+          <w:lang w:val="en-US" w:eastAsia="ru-RU"/>
+          <w14:ligatures w14:val="none"/>
+        </w:rPr>
+        <w:t>In the terminal to the right, open a new tab.</w:t>
+      </w:r>
+    </w:p>
+    <w:p>
+      <w:pPr>
+        <w:spacing w:after="0" w:line="240" w:lineRule="auto"/>
+        <w:rPr>
+          <w:rFonts w:ascii="Segoe UI" w:eastAsia="Times New Roman" w:hAnsi="Segoe UI" w:cs="Segoe UI"/>
+          <w:color w:val="10162F"/>
+          <w:kern w:val="0"/>
+          <w:sz w:val="27"/>
+          <w:szCs w:val="27"/>
+          <w:lang w:val="en-US" w:eastAsia="ru-RU"/>
+          <w14:ligatures w14:val="none"/>
+        </w:rPr>
+      </w:pPr>
+      <w:r>
+        <w:rPr>
+          <w:rFonts w:ascii="Segoe UI" w:eastAsia="Times New Roman" w:hAnsi="Segoe UI" w:cs="Segoe UI"/>
+          <w:color w:val="10162F"/>
+          <w:kern w:val="0"/>
+          <w:sz w:val="27"/>
+          <w:szCs w:val="27"/>
+          <w:lang w:val="en-US" w:eastAsia="ru-RU"/>
+          <w14:ligatures w14:val="none"/>
+        </w:rPr>
+        <w:t>Then, use the </w:t>
+      </w:r>
+      <w:r>
+        <w:rPr>
+          <w:rFonts w:ascii="Ubuntu Mono" w:eastAsia="Times New Roman" w:hAnsi="Ubuntu Mono" w:cs="Courier New"/>
+          <w:color w:val="15141F"/>
+          <w:kern w:val="0"/>
+          <w:shd w:val="clear" w:color="auto" w:fill="EAE9ED"/>
+          <w:lang w:val="en-US" w:eastAsia="ru-RU"/>
+          <w14:ligatures w14:val="none"/>
+        </w:rPr>
+        <w:t>cd</w:t>
+      </w:r>
+      <w:r>
+        <w:rPr>
+          <w:rFonts w:ascii="Segoe UI" w:eastAsia="Times New Roman" w:hAnsi="Segoe UI" w:cs="Segoe UI"/>
+          <w:color w:val="10162F"/>
+          <w:kern w:val="0"/>
+          <w:sz w:val="27"/>
+          <w:szCs w:val="27"/>
+          <w:lang w:val="en-US" w:eastAsia="ru-RU"/>
+          <w14:ligatures w14:val="none"/>
+        </w:rPr>
+        <w:t> command to navigate to your site’s directory.</w:t>
+      </w:r>
+    </w:p>
+    <w:p>
+      <w:pPr>
+        <w:spacing w:after="0" w:line="240" w:lineRule="auto"/>
+        <w:rPr>
+          <w:rFonts w:ascii="Segoe UI" w:eastAsia="Times New Roman" w:hAnsi="Segoe UI" w:cs="Segoe UI"/>
+          <w:color w:val="10162F"/>
+          <w:kern w:val="0"/>
+          <w:sz w:val="27"/>
+          <w:szCs w:val="27"/>
+          <w:lang w:val="en-US" w:eastAsia="ru-RU"/>
+          <w14:ligatures w14:val="none"/>
+        </w:rPr>
+      </w:pPr>
+      <w:r>
+        <w:rPr>
+          <w:rFonts w:ascii="Segoe UI" w:eastAsia="Times New Roman" w:hAnsi="Segoe UI" w:cs="Segoe UI"/>
+          <w:color w:val="10162F"/>
+          <w:kern w:val="0"/>
+          <w:sz w:val="27"/>
+          <w:szCs w:val="27"/>
+          <w:lang w:val="en-US" w:eastAsia="ru-RU"/>
+          <w14:ligatures w14:val="none"/>
+        </w:rPr>
+        <w:t>Hint</w:t>
+      </w:r>
+    </w:p>
+    <w:p>
+      <w:pPr>
+        <w:spacing w:after="0" w:line="240" w:lineRule="auto"/>
+        <w:rPr>
+          <w:rFonts w:ascii="Segoe UI" w:eastAsia="Times New Roman" w:hAnsi="Segoe UI" w:cs="Segoe UI"/>
+          <w:color w:val="10162F"/>
+          <w:kern w:val="0"/>
+          <w:sz w:val="27"/>
+          <w:szCs w:val="27"/>
+          <w:lang w:val="en-US" w:eastAsia="ru-RU"/>
+          <w14:ligatures w14:val="none"/>
+        </w:rPr>
+      </w:pPr>
+      <w:r>
+        <w:rPr>
+          <w:rFonts w:ascii="Segoe UI" w:eastAsia="Times New Roman" w:hAnsi="Segoe UI" w:cs="Segoe UI"/>
+          <w:color w:val="10162F"/>
+          <w:kern w:val="0"/>
+          <w:sz w:val="27"/>
+          <w:szCs w:val="27"/>
+          <w:lang w:val="en-US" w:eastAsia="ru-RU"/>
+          <w14:ligatures w14:val="none"/>
+        </w:rPr>
+        <w:t>If you don’t see your site’s directory (</w:t>
+      </w:r>
+      <w:r>
+        <w:rPr>
+          <w:rFonts w:ascii="Ubuntu Mono" w:eastAsia="Times New Roman" w:hAnsi="Ubuntu Mono" w:cs="Courier New"/>
+          <w:color w:val="15141F"/>
+          <w:kern w:val="0"/>
+          <w:shd w:val="clear" w:color="auto" w:fill="EAE9ED"/>
+          <w:lang w:val="en-US" w:eastAsia="ru-RU"/>
+          <w14:ligatures w14:val="none"/>
+        </w:rPr>
+        <w:t>personal-website</w:t>
+      </w:r>
+      <w:r>
+        <w:rPr>
+          <w:rFonts w:ascii="Segoe UI" w:eastAsia="Times New Roman" w:hAnsi="Segoe UI" w:cs="Segoe UI"/>
+          <w:color w:val="10162F"/>
+          <w:kern w:val="0"/>
+          <w:sz w:val="27"/>
+          <w:szCs w:val="27"/>
+          <w:lang w:val="en-US" w:eastAsia="ru-RU"/>
+          <w14:ligatures w14:val="none"/>
+        </w:rPr>
+        <w:t>) in the current directory that you made in the previous lesson, don’t worry! It may have disappeared if you reset the exercise at some point. You can recreate it with </w:t>
+      </w:r>
+      <w:proofErr w:type="spellStart"/>
+      <w:r>
+        <w:rPr>
+          <w:rFonts w:ascii="Ubuntu Mono" w:eastAsia="Times New Roman" w:hAnsi="Ubuntu Mono" w:cs="Courier New"/>
+          <w:color w:val="15141F"/>
+          <w:kern w:val="0"/>
+          <w:shd w:val="clear" w:color="auto" w:fill="EAE9ED"/>
+          <w:lang w:val="en-US" w:eastAsia="ru-RU"/>
+          <w14:ligatures w14:val="none"/>
+        </w:rPr>
+        <w:t>mkdir</w:t>
+      </w:r>
+      <w:proofErr w:type="spellEnd"/>
+      <w:r>
+        <w:rPr>
+          <w:rFonts w:ascii="Ubuntu Mono" w:eastAsia="Times New Roman" w:hAnsi="Ubuntu Mono" w:cs="Courier New"/>
+          <w:color w:val="15141F"/>
+          <w:kern w:val="0"/>
+          <w:shd w:val="clear" w:color="auto" w:fill="EAE9ED"/>
+          <w:lang w:val="en-US" w:eastAsia="ru-RU"/>
+          <w14:ligatures w14:val="none"/>
+        </w:rPr>
+        <w:t xml:space="preserve"> personal-website</w:t>
+      </w:r>
+      <w:r>
+        <w:rPr>
+          <w:rFonts w:ascii="Segoe UI" w:eastAsia="Times New Roman" w:hAnsi="Segoe UI" w:cs="Segoe UI"/>
+          <w:color w:val="10162F"/>
+          <w:kern w:val="0"/>
+          <w:sz w:val="27"/>
+          <w:szCs w:val="27"/>
+          <w:lang w:val="en-US" w:eastAsia="ru-RU"/>
+          <w14:ligatures w14:val="none"/>
+        </w:rPr>
+        <w:t>. Then, use the </w:t>
+      </w:r>
+      <w:r>
+        <w:rPr>
+          <w:rFonts w:ascii="Ubuntu Mono" w:eastAsia="Times New Roman" w:hAnsi="Ubuntu Mono" w:cs="Courier New"/>
+          <w:color w:val="15141F"/>
+          <w:kern w:val="0"/>
+          <w:shd w:val="clear" w:color="auto" w:fill="EAE9ED"/>
+          <w:lang w:val="en-US" w:eastAsia="ru-RU"/>
+          <w14:ligatures w14:val="none"/>
+        </w:rPr>
+        <w:t>cd</w:t>
+      </w:r>
+      <w:r>
+        <w:rPr>
+          <w:rFonts w:ascii="Segoe UI" w:eastAsia="Times New Roman" w:hAnsi="Segoe UI" w:cs="Segoe UI"/>
+          <w:color w:val="10162F"/>
+          <w:kern w:val="0"/>
+          <w:sz w:val="27"/>
+          <w:szCs w:val="27"/>
+          <w:lang w:val="en-US" w:eastAsia="ru-RU"/>
+          <w14:ligatures w14:val="none"/>
+        </w:rPr>
+        <w:t> command to enter that directory and run the </w:t>
+      </w:r>
+      <w:r>
+        <w:rPr>
+          <w:rFonts w:ascii="Ubuntu Mono" w:eastAsia="Times New Roman" w:hAnsi="Ubuntu Mono" w:cs="Courier New"/>
+          <w:color w:val="15141F"/>
+          <w:kern w:val="0"/>
+          <w:shd w:val="clear" w:color="auto" w:fill="EAE9ED"/>
+          <w:lang w:val="en-US" w:eastAsia="ru-RU"/>
+          <w14:ligatures w14:val="none"/>
+        </w:rPr>
+        <w:t xml:space="preserve">git </w:t>
+      </w:r>
+      <w:proofErr w:type="spellStart"/>
+      <w:r>
+        <w:rPr>
+          <w:rFonts w:ascii="Ubuntu Mono" w:eastAsia="Times New Roman" w:hAnsi="Ubuntu Mono" w:cs="Courier New"/>
+          <w:color w:val="15141F"/>
+          <w:kern w:val="0"/>
+          <w:shd w:val="clear" w:color="auto" w:fill="EAE9ED"/>
+          <w:lang w:val="en-US" w:eastAsia="ru-RU"/>
+          <w14:ligatures w14:val="none"/>
+        </w:rPr>
+        <w:t>init</w:t>
+      </w:r>
+      <w:proofErr w:type="spellEnd"/>
+      <w:r>
+        <w:rPr>
+          <w:rFonts w:ascii="Segoe UI" w:eastAsia="Times New Roman" w:hAnsi="Segoe UI" w:cs="Segoe UI"/>
+          <w:color w:val="10162F"/>
+          <w:kern w:val="0"/>
+          <w:sz w:val="27"/>
+          <w:szCs w:val="27"/>
+          <w:lang w:val="en-US" w:eastAsia="ru-RU"/>
+          <w14:ligatures w14:val="none"/>
+        </w:rPr>
+        <w:t> command to continue.</w:t>
+      </w:r>
+    </w:p>
+    <w:p>
+      <w:pPr>
+        <w:spacing w:after="0" w:line="240" w:lineRule="auto"/>
+        <w:rPr>
+          <w:rFonts w:ascii="Segoe UI" w:eastAsia="Times New Roman" w:hAnsi="Segoe UI" w:cs="Segoe UI"/>
+          <w:color w:val="10162F"/>
+          <w:kern w:val="0"/>
+          <w:sz w:val="2"/>
+          <w:szCs w:val="2"/>
+          <w:lang w:val="en-US" w:eastAsia="ru-RU"/>
+          <w14:ligatures w14:val="none"/>
+        </w:rPr>
+      </w:pPr>
+      <w:r>
+        <w:rPr>
+          <w:rFonts w:ascii="Segoe UI" w:eastAsia="Times New Roman" w:hAnsi="Segoe UI" w:cs="Segoe UI"/>
+          <w:color w:val="10162F"/>
+          <w:kern w:val="0"/>
+          <w:sz w:val="2"/>
+          <w:szCs w:val="2"/>
+          <w:lang w:val="en-US" w:eastAsia="ru-RU"/>
+          <w14:ligatures w14:val="none"/>
+        </w:rPr>
+        <w:t>Checkpoint 2 Passed</w:t>
+      </w:r>
+    </w:p>
+    <w:p>
+      <w:pPr>
+        <w:spacing w:after="0" w:line="240" w:lineRule="auto"/>
+        <w:jc w:val="right"/>
+        <w:rPr>
+          <w:rFonts w:ascii="Segoe UI" w:eastAsia="Times New Roman" w:hAnsi="Segoe UI" w:cs="Segoe UI"/>
+          <w:b/>
+          <w:bCs/>
+          <w:color w:val="10162F"/>
+          <w:kern w:val="0"/>
+          <w:sz w:val="27"/>
+          <w:szCs w:val="27"/>
+          <w:lang w:val="en-US" w:eastAsia="ru-RU"/>
+          <w14:ligatures w14:val="none"/>
+        </w:rPr>
+      </w:pPr>
+      <w:r>
+        <w:rPr>
+          <w:rFonts w:ascii="Segoe UI" w:eastAsia="Times New Roman" w:hAnsi="Segoe UI" w:cs="Segoe UI"/>
+          <w:b/>
+          <w:bCs/>
+          <w:color w:val="10162F"/>
+          <w:kern w:val="0"/>
+          <w:sz w:val="27"/>
+          <w:szCs w:val="27"/>
+          <w:lang w:val="en-US" w:eastAsia="ru-RU"/>
+          <w14:ligatures w14:val="none"/>
+        </w:rPr>
+        <w:t>2.</w:t>
+      </w:r>
+    </w:p>
+    <w:p>
+      <w:pPr>
+        <w:spacing w:after="100" w:afterAutospacing="1" w:line="240" w:lineRule="auto"/>
+        <w:rPr>
+          <w:rFonts w:ascii="Segoe UI" w:eastAsia="Times New Roman" w:hAnsi="Segoe UI" w:cs="Segoe UI"/>
+          <w:color w:val="10162F"/>
+          <w:kern w:val="0"/>
+          <w:sz w:val="27"/>
+          <w:szCs w:val="27"/>
+          <w:lang w:val="en-US" w:eastAsia="ru-RU"/>
+          <w14:ligatures w14:val="none"/>
+        </w:rPr>
+      </w:pPr>
+      <w:r>
+        <w:rPr>
+          <w:rFonts w:ascii="Segoe UI" w:eastAsia="Times New Roman" w:hAnsi="Segoe UI" w:cs="Segoe UI"/>
+          <w:color w:val="10162F"/>
+          <w:kern w:val="0"/>
+          <w:sz w:val="27"/>
+          <w:szCs w:val="27"/>
+          <w:lang w:val="en-US" w:eastAsia="ru-RU"/>
+          <w14:ligatures w14:val="none"/>
+        </w:rPr>
+        <w:t>Now that you’re inside of your site’s directory, initialize a Git repository with the following command:</w:t>
+      </w:r>
+    </w:p>
+    <w:p>
+      <w:pPr>
+        <w:shd w:val="clear" w:color="auto" w:fill="211E2F"/>
+        <w:tabs>
+          <w:tab w:val="left" w:pos="916"/>
+          <w:tab w:val="left" w:pos="1832"/>
+          <w:tab w:val="left" w:pos="2748"/>
+          <w:tab w:val="left" w:pos="3664"/>
+          <w:tab w:val="left" w:pos="4580"/>
+          <w:tab w:val="left" w:pos="5496"/>
+          <w:tab w:val="left" w:pos="6412"/>
+          <w:tab w:val="left" w:pos="7328"/>
+          <w:tab w:val="left" w:pos="8244"/>
+          <w:tab w:val="left" w:pos="9160"/>
+          <w:tab w:val="left" w:pos="10076"/>
+          <w:tab w:val="left" w:pos="10992"/>
+          <w:tab w:val="left" w:pos="11908"/>
+          <w:tab w:val="left" w:pos="12824"/>
+          <w:tab w:val="left" w:pos="13740"/>
+          <w:tab w:val="left" w:pos="14656"/>
+        </w:tabs>
+        <w:spacing w:after="0" w:line="240" w:lineRule="auto"/>
+        <w:rPr>
+          <w:rFonts w:ascii="Ubuntu Mono" w:eastAsia="Times New Roman" w:hAnsi="Ubuntu Mono" w:cs="Courier New"/>
+          <w:color w:val="939598"/>
+          <w:kern w:val="0"/>
+          <w:sz w:val="27"/>
+          <w:szCs w:val="27"/>
+          <w:lang w:eastAsia="ru-RU"/>
+          <w14:ligatures w14:val="none"/>
+        </w:rPr>
+      </w:pPr>
+      <w:proofErr w:type="spellStart"/>
+      <w:r>
+        <w:rPr>
+          <w:rFonts w:ascii="Ubuntu Mono" w:eastAsia="Times New Roman" w:hAnsi="Ubuntu Mono" w:cs="Courier New"/>
+          <w:color w:val="FFFFFF"/>
+          <w:kern w:val="0"/>
+          <w:sz w:val="27"/>
+          <w:szCs w:val="27"/>
+          <w:lang w:eastAsia="ru-RU"/>
+          <w14:ligatures w14:val="none"/>
+        </w:rPr>
+        <w:t>git</w:t>
+      </w:r>
+      <w:proofErr w:type="spellEnd"/>
+      <w:r>
+        <w:rPr>
+          <w:rFonts w:ascii="Ubuntu Mono" w:eastAsia="Times New Roman" w:hAnsi="Ubuntu Mono" w:cs="Courier New"/>
+          <w:color w:val="FFFFFF"/>
+          <w:kern w:val="0"/>
+          <w:sz w:val="27"/>
+          <w:szCs w:val="27"/>
+          <w:lang w:eastAsia="ru-RU"/>
+          <w14:ligatures w14:val="none"/>
+        </w:rPr>
+        <w:t xml:space="preserve"> </w:t>
+      </w:r>
+      <w:proofErr w:type="spellStart"/>
+      <w:r>
+        <w:rPr>
+          <w:rFonts w:ascii="Ubuntu Mono" w:eastAsia="Times New Roman" w:hAnsi="Ubuntu Mono" w:cs="Courier New"/>
+          <w:color w:val="FFFFFF"/>
+          <w:kern w:val="0"/>
+          <w:sz w:val="27"/>
+          <w:szCs w:val="27"/>
+          <w:lang w:eastAsia="ru-RU"/>
+          <w14:ligatures w14:val="none"/>
+        </w:rPr>
+        <w:t>init</w:t>
+      </w:r>
+      <w:proofErr w:type="spellEnd"/>
+    </w:p>
+    <w:p>
+      <w:pPr>
+        <w:rPr>
+          <w:lang w:val="en-US"/>
+        </w:rPr>
+      </w:pPr>
     </w:p>
     <w:p>
       <w:pPr>
@@ -1840,6 +2525,94 @@
       <w:iCs/>
     </w:rPr>
   </w:style>
+  <w:style w:type="paragraph" w:customStyle="1" w:styleId="stylescheckpointnumberzdlwv">
+    <w:name w:val="styles_checkpointnumber__zdlwv"/>
+    <w:basedOn w:val="a"/>
+    <w:rsid w:val="00102F45"/>
+    <w:pPr>
+      <w:spacing w:before="100" w:beforeAutospacing="1" w:after="100" w:afterAutospacing="1" w:line="240" w:lineRule="auto"/>
+    </w:pPr>
+    <w:rPr>
+      <w:rFonts w:ascii="Times New Roman" w:eastAsia="Times New Roman" w:hAnsi="Times New Roman" w:cs="Times New Roman"/>
+      <w:kern w:val="0"/>
+      <w:sz w:val="24"/>
+      <w:szCs w:val="24"/>
+      <w:lang w:eastAsia="ru-RU"/>
+      <w14:ligatures w14:val="none"/>
+    </w:rPr>
+  </w:style>
+  <w:style w:type="character" w:styleId="HTML">
+    <w:name w:val="HTML Code"/>
+    <w:basedOn w:val="a0"/>
+    <w:uiPriority w:val="99"/>
+    <w:semiHidden/>
+    <w:unhideWhenUsed/>
+    <w:rsid w:val="00102F45"/>
+    <w:rPr>
+      <w:rFonts w:ascii="Courier New" w:eastAsia="Times New Roman" w:hAnsi="Courier New" w:cs="Courier New"/>
+      <w:sz w:val="20"/>
+      <w:szCs w:val="20"/>
+    </w:rPr>
+  </w:style>
+  <w:style w:type="paragraph" w:styleId="HTML0">
+    <w:name w:val="HTML Preformatted"/>
+    <w:basedOn w:val="a"/>
+    <w:link w:val="HTML1"/>
+    <w:uiPriority w:val="99"/>
+    <w:semiHidden/>
+    <w:unhideWhenUsed/>
+    <w:rsid w:val="00102F45"/>
+    <w:pPr>
+      <w:tabs>
+        <w:tab w:val="left" w:pos="916"/>
+        <w:tab w:val="left" w:pos="1832"/>
+        <w:tab w:val="left" w:pos="2748"/>
+        <w:tab w:val="left" w:pos="3664"/>
+        <w:tab w:val="left" w:pos="4580"/>
+        <w:tab w:val="left" w:pos="5496"/>
+        <w:tab w:val="left" w:pos="6412"/>
+        <w:tab w:val="left" w:pos="7328"/>
+        <w:tab w:val="left" w:pos="8244"/>
+        <w:tab w:val="left" w:pos="9160"/>
+        <w:tab w:val="left" w:pos="10076"/>
+        <w:tab w:val="left" w:pos="10992"/>
+        <w:tab w:val="left" w:pos="11908"/>
+        <w:tab w:val="left" w:pos="12824"/>
+        <w:tab w:val="left" w:pos="13740"/>
+        <w:tab w:val="left" w:pos="14656"/>
+      </w:tabs>
+      <w:spacing w:after="0" w:line="240" w:lineRule="auto"/>
+    </w:pPr>
+    <w:rPr>
+      <w:rFonts w:ascii="Courier New" w:eastAsia="Times New Roman" w:hAnsi="Courier New" w:cs="Courier New"/>
+      <w:kern w:val="0"/>
+      <w:sz w:val="20"/>
+      <w:szCs w:val="20"/>
+      <w:lang w:eastAsia="ru-RU"/>
+      <w14:ligatures w14:val="none"/>
+    </w:rPr>
+  </w:style>
+  <w:style w:type="character" w:customStyle="1" w:styleId="HTML1">
+    <w:name w:val="Стандартный HTML Знак"/>
+    <w:basedOn w:val="a0"/>
+    <w:link w:val="HTML0"/>
+    <w:uiPriority w:val="99"/>
+    <w:semiHidden/>
+    <w:rsid w:val="00102F45"/>
+    <w:rPr>
+      <w:rFonts w:ascii="Courier New" w:eastAsia="Times New Roman" w:hAnsi="Courier New" w:cs="Courier New"/>
+      <w:kern w:val="0"/>
+      <w:sz w:val="20"/>
+      <w:szCs w:val="20"/>
+      <w:lang w:eastAsia="ru-RU"/>
+      <w14:ligatures w14:val="none"/>
+    </w:rPr>
+  </w:style>
+  <w:style w:type="character" w:customStyle="1" w:styleId="mtk1">
+    <w:name w:val="mtk1"/>
+    <w:basedOn w:val="a0"/>
+    <w:rsid w:val="00102F45"/>
+  </w:style>
 </w:styles>
 </file>
 

</xml_diff>

<commit_message>
#deploy-your-website-to-github-pages - add the remote
</commit_message>
<xml_diff>
--- a/DEPLOY YOUR WEBSITE TO GITHUB PAGES/DEPLOY YOUR WEBSITE TO GITHUB PAGES.docx
+++ b/DEPLOY YOUR WEBSITE TO GITHUB PAGES/DEPLOY YOUR WEBSITE TO GITHUB PAGES.docx
@@ -1640,11 +1640,10 @@
           <w:kern w:val="0"/>
           <w:sz w:val="27"/>
           <w:szCs w:val="27"/>
-          <w:lang w:eastAsia="ru-RU"/>
-          <w14:ligatures w14:val="none"/>
-        </w:rPr>
-      </w:pPr>
-      <w:proofErr w:type="spellStart"/>
+          <w:lang w:val="en-US" w:eastAsia="ru-RU"/>
+          <w14:ligatures w14:val="none"/>
+        </w:rPr>
+      </w:pPr>
       <w:r>
         <w:rPr>
           <w:rFonts w:ascii="Ubuntu Mono" w:eastAsia="Times New Roman" w:hAnsi="Ubuntu Mono" w:cs="Courier New"/>
@@ -1652,12 +1651,12 @@
           <w:kern w:val="0"/>
           <w:sz w:val="27"/>
           <w:szCs w:val="27"/>
-          <w:lang w:eastAsia="ru-RU"/>
-          <w14:ligatures w14:val="none"/>
-        </w:rPr>
-        <w:t>git</w:t>
-      </w:r>
-      <w:proofErr w:type="spellEnd"/>
+          <w:lang w:val="en-US" w:eastAsia="ru-RU"/>
+          <w14:ligatures w14:val="none"/>
+        </w:rPr>
+        <w:t xml:space="preserve">git </w:t>
+      </w:r>
+      <w:proofErr w:type="spellStart"/>
       <w:r>
         <w:rPr>
           <w:rFonts w:ascii="Ubuntu Mono" w:eastAsia="Times New Roman" w:hAnsi="Ubuntu Mono" w:cs="Courier New"/>
@@ -1665,20 +1664,7 @@
           <w:kern w:val="0"/>
           <w:sz w:val="27"/>
           <w:szCs w:val="27"/>
-          <w:lang w:eastAsia="ru-RU"/>
-          <w14:ligatures w14:val="none"/>
-        </w:rPr>
-        <w:t xml:space="preserve"> </w:t>
-      </w:r>
-      <w:proofErr w:type="spellStart"/>
-      <w:r>
-        <w:rPr>
-          <w:rFonts w:ascii="Ubuntu Mono" w:eastAsia="Times New Roman" w:hAnsi="Ubuntu Mono" w:cs="Courier New"/>
-          <w:color w:val="FFFFFF"/>
-          <w:kern w:val="0"/>
-          <w:sz w:val="27"/>
-          <w:szCs w:val="27"/>
-          <w:lang w:eastAsia="ru-RU"/>
+          <w:lang w:val="en-US" w:eastAsia="ru-RU"/>
           <w14:ligatures w14:val="none"/>
         </w:rPr>
         <w:t>init</w:t>
@@ -1697,6 +1683,1768 @@
         <w:pBdr>
           <w:bottom w:val="single" w:sz="12" w:space="1" w:color="auto"/>
         </w:pBdr>
+        <w:rPr>
+          <w:lang w:val="en-US"/>
+        </w:rPr>
+      </w:pPr>
+    </w:p>
+    <w:p>
+      <w:pPr>
+        <w:spacing w:before="100" w:beforeAutospacing="1" w:after="100" w:afterAutospacing="1" w:line="240" w:lineRule="auto"/>
+        <w:outlineLvl w:val="2"/>
+        <w:rPr>
+          <w:rFonts w:ascii="Segoe UI" w:eastAsia="Times New Roman" w:hAnsi="Segoe UI" w:cs="Segoe UI"/>
+          <w:b/>
+          <w:bCs/>
+          <w:color w:val="10162F"/>
+          <w:kern w:val="0"/>
+          <w:sz w:val="27"/>
+          <w:szCs w:val="27"/>
+          <w:lang w:val="en-US" w:eastAsia="ru-RU"/>
+          <w14:ligatures w14:val="none"/>
+        </w:rPr>
+      </w:pPr>
+      <w:r>
+        <w:rPr>
+          <w:rFonts w:ascii="Segoe UI" w:eastAsia="Times New Roman" w:hAnsi="Segoe UI" w:cs="Segoe UI"/>
+          <w:b/>
+          <w:bCs/>
+          <w:color w:val="10162F"/>
+          <w:kern w:val="0"/>
+          <w:sz w:val="27"/>
+          <w:szCs w:val="27"/>
+          <w:lang w:val="en-US" w:eastAsia="ru-RU"/>
+          <w14:ligatures w14:val="none"/>
+        </w:rPr>
+        <w:t>Add the Remote</w:t>
+      </w:r>
+    </w:p>
+    <w:p>
+      <w:pPr>
+        <w:spacing w:after="100" w:afterAutospacing="1" w:line="240" w:lineRule="auto"/>
+        <w:rPr>
+          <w:rFonts w:ascii="Segoe UI" w:eastAsia="Times New Roman" w:hAnsi="Segoe UI" w:cs="Segoe UI"/>
+          <w:color w:val="10162F"/>
+          <w:kern w:val="0"/>
+          <w:sz w:val="27"/>
+          <w:szCs w:val="27"/>
+          <w:lang w:val="en-US" w:eastAsia="ru-RU"/>
+          <w14:ligatures w14:val="none"/>
+        </w:rPr>
+      </w:pPr>
+      <w:r>
+        <w:rPr>
+          <w:rFonts w:ascii="Segoe UI" w:eastAsia="Times New Roman" w:hAnsi="Segoe UI" w:cs="Segoe UI"/>
+          <w:color w:val="10162F"/>
+          <w:kern w:val="0"/>
+          <w:sz w:val="27"/>
+          <w:szCs w:val="27"/>
+          <w:lang w:val="en-US" w:eastAsia="ru-RU"/>
+          <w14:ligatures w14:val="none"/>
+        </w:rPr>
+        <w:t>Next, Git needs to know what repo will store your site’s content.</w:t>
+      </w:r>
+    </w:p>
+    <w:p>
+      <w:pPr>
+        <w:spacing w:after="100" w:afterAutospacing="1" w:line="240" w:lineRule="auto"/>
+        <w:rPr>
+          <w:rFonts w:ascii="Segoe UI" w:eastAsia="Times New Roman" w:hAnsi="Segoe UI" w:cs="Segoe UI"/>
+          <w:color w:val="10162F"/>
+          <w:kern w:val="0"/>
+          <w:sz w:val="27"/>
+          <w:szCs w:val="27"/>
+          <w:lang w:val="en-US" w:eastAsia="ru-RU"/>
+          <w14:ligatures w14:val="none"/>
+        </w:rPr>
+      </w:pPr>
+      <w:r>
+        <w:rPr>
+          <w:rFonts w:ascii="Segoe UI" w:eastAsia="Times New Roman" w:hAnsi="Segoe UI" w:cs="Segoe UI"/>
+          <w:color w:val="10162F"/>
+          <w:kern w:val="0"/>
+          <w:sz w:val="27"/>
+          <w:szCs w:val="27"/>
+          <w:lang w:val="en-US" w:eastAsia="ru-RU"/>
+          <w14:ligatures w14:val="none"/>
+        </w:rPr>
+        <w:t>In this case, the repo will be the one you created on </w:t>
+      </w:r>
+      <w:hyperlink r:id="rId8" w:tgtFrame="_blank" w:history="1">
+        <w:r>
+          <w:rPr>
+            <w:rFonts w:ascii="Segoe UI" w:eastAsia="Times New Roman" w:hAnsi="Segoe UI" w:cs="Segoe UI"/>
+            <w:color w:val="0000FF"/>
+            <w:kern w:val="0"/>
+            <w:sz w:val="27"/>
+            <w:szCs w:val="27"/>
+            <w:u w:val="single"/>
+            <w:bdr w:val="none" w:sz="0" w:space="0" w:color="auto" w:frame="1"/>
+            <w:lang w:val="en-US" w:eastAsia="ru-RU"/>
+            <w14:ligatures w14:val="none"/>
+          </w:rPr>
+          <w:t>GitHub</w:t>
+        </w:r>
+      </w:hyperlink>
+      <w:r>
+        <w:rPr>
+          <w:rFonts w:ascii="Segoe UI" w:eastAsia="Times New Roman" w:hAnsi="Segoe UI" w:cs="Segoe UI"/>
+          <w:color w:val="10162F"/>
+          <w:kern w:val="0"/>
+          <w:sz w:val="27"/>
+          <w:szCs w:val="27"/>
+          <w:lang w:val="en-US" w:eastAsia="ru-RU"/>
+          <w14:ligatures w14:val="none"/>
+        </w:rPr>
+        <w:t> earlier.</w:t>
+      </w:r>
+    </w:p>
+    <w:p>
+      <w:pPr>
+        <w:spacing w:after="100" w:afterAutospacing="1" w:line="240" w:lineRule="auto"/>
+        <w:rPr>
+          <w:rFonts w:ascii="Segoe UI" w:eastAsia="Times New Roman" w:hAnsi="Segoe UI" w:cs="Segoe UI"/>
+          <w:color w:val="10162F"/>
+          <w:kern w:val="0"/>
+          <w:sz w:val="27"/>
+          <w:szCs w:val="27"/>
+          <w:lang w:val="en-US" w:eastAsia="ru-RU"/>
+          <w14:ligatures w14:val="none"/>
+        </w:rPr>
+      </w:pPr>
+      <w:r>
+        <w:rPr>
+          <w:rFonts w:ascii="Segoe UI" w:eastAsia="Times New Roman" w:hAnsi="Segoe UI" w:cs="Segoe UI"/>
+          <w:color w:val="10162F"/>
+          <w:kern w:val="0"/>
+          <w:sz w:val="27"/>
+          <w:szCs w:val="27"/>
+          <w:lang w:val="en-US" w:eastAsia="ru-RU"/>
+          <w14:ligatures w14:val="none"/>
+        </w:rPr>
+        <w:t>To specify the repo using Git, we’ll have to </w:t>
+      </w:r>
+      <w:r>
+        <w:rPr>
+          <w:rFonts w:ascii="Segoe UI" w:eastAsia="Times New Roman" w:hAnsi="Segoe UI" w:cs="Segoe UI"/>
+          <w:i/>
+          <w:iCs/>
+          <w:color w:val="10162F"/>
+          <w:kern w:val="0"/>
+          <w:sz w:val="27"/>
+          <w:szCs w:val="27"/>
+          <w:lang w:val="en-US" w:eastAsia="ru-RU"/>
+          <w14:ligatures w14:val="none"/>
+        </w:rPr>
+        <w:t>add</w:t>
+      </w:r>
+      <w:r>
+        <w:rPr>
+          <w:rFonts w:ascii="Segoe UI" w:eastAsia="Times New Roman" w:hAnsi="Segoe UI" w:cs="Segoe UI"/>
+          <w:color w:val="10162F"/>
+          <w:kern w:val="0"/>
+          <w:sz w:val="27"/>
+          <w:szCs w:val="27"/>
+          <w:lang w:val="en-US" w:eastAsia="ru-RU"/>
+          <w14:ligatures w14:val="none"/>
+        </w:rPr>
+        <w:t> the </w:t>
+      </w:r>
+      <w:r>
+        <w:rPr>
+          <w:rFonts w:ascii="Segoe UI" w:eastAsia="Times New Roman" w:hAnsi="Segoe UI" w:cs="Segoe UI"/>
+          <w:i/>
+          <w:iCs/>
+          <w:color w:val="10162F"/>
+          <w:kern w:val="0"/>
+          <w:sz w:val="27"/>
+          <w:szCs w:val="27"/>
+          <w:lang w:val="en-US" w:eastAsia="ru-RU"/>
+          <w14:ligatures w14:val="none"/>
+        </w:rPr>
+        <w:t>remote</w:t>
+      </w:r>
+      <w:r>
+        <w:rPr>
+          <w:rFonts w:ascii="Segoe UI" w:eastAsia="Times New Roman" w:hAnsi="Segoe UI" w:cs="Segoe UI"/>
+          <w:color w:val="10162F"/>
+          <w:kern w:val="0"/>
+          <w:sz w:val="27"/>
+          <w:szCs w:val="27"/>
+          <w:lang w:val="en-US" w:eastAsia="ru-RU"/>
+          <w14:ligatures w14:val="none"/>
+        </w:rPr>
+        <w:t> and label it as the </w:t>
+      </w:r>
+      <w:r>
+        <w:rPr>
+          <w:rFonts w:ascii="Segoe UI" w:eastAsia="Times New Roman" w:hAnsi="Segoe UI" w:cs="Segoe UI"/>
+          <w:i/>
+          <w:iCs/>
+          <w:color w:val="10162F"/>
+          <w:kern w:val="0"/>
+          <w:sz w:val="27"/>
+          <w:szCs w:val="27"/>
+          <w:lang w:val="en-US" w:eastAsia="ru-RU"/>
+          <w14:ligatures w14:val="none"/>
+        </w:rPr>
+        <w:t>origin</w:t>
+      </w:r>
+      <w:r>
+        <w:rPr>
+          <w:rFonts w:ascii="Segoe UI" w:eastAsia="Times New Roman" w:hAnsi="Segoe UI" w:cs="Segoe UI"/>
+          <w:color w:val="10162F"/>
+          <w:kern w:val="0"/>
+          <w:sz w:val="27"/>
+          <w:szCs w:val="27"/>
+          <w:lang w:val="en-US" w:eastAsia="ru-RU"/>
+          <w14:ligatures w14:val="none"/>
+        </w:rPr>
+        <w:t>.</w:t>
+      </w:r>
+    </w:p>
+    <w:p>
+      <w:pPr>
+        <w:numPr>
+          <w:ilvl w:val="0"/>
+          <w:numId w:val="3"/>
+        </w:numPr>
+        <w:spacing w:after="0" w:line="240" w:lineRule="auto"/>
+        <w:rPr>
+          <w:rFonts w:ascii="Segoe UI" w:eastAsia="Times New Roman" w:hAnsi="Segoe UI" w:cs="Segoe UI"/>
+          <w:color w:val="10162F"/>
+          <w:kern w:val="0"/>
+          <w:sz w:val="27"/>
+          <w:szCs w:val="27"/>
+          <w:lang w:val="en-US" w:eastAsia="ru-RU"/>
+          <w14:ligatures w14:val="none"/>
+        </w:rPr>
+      </w:pPr>
+      <w:r>
+        <w:rPr>
+          <w:rFonts w:ascii="Segoe UI" w:eastAsia="Times New Roman" w:hAnsi="Segoe UI" w:cs="Segoe UI"/>
+          <w:color w:val="10162F"/>
+          <w:kern w:val="0"/>
+          <w:sz w:val="27"/>
+          <w:szCs w:val="27"/>
+          <w:lang w:val="en-US" w:eastAsia="ru-RU"/>
+          <w14:ligatures w14:val="none"/>
+        </w:rPr>
+        <w:t>The </w:t>
+      </w:r>
+      <w:r>
+        <w:rPr>
+          <w:rFonts w:ascii="Segoe UI" w:eastAsia="Times New Roman" w:hAnsi="Segoe UI" w:cs="Segoe UI"/>
+          <w:i/>
+          <w:iCs/>
+          <w:color w:val="10162F"/>
+          <w:kern w:val="0"/>
+          <w:sz w:val="27"/>
+          <w:szCs w:val="27"/>
+          <w:lang w:val="en-US" w:eastAsia="ru-RU"/>
+          <w14:ligatures w14:val="none"/>
+        </w:rPr>
+        <w:t>remote</w:t>
+      </w:r>
+      <w:r>
+        <w:rPr>
+          <w:rFonts w:ascii="Segoe UI" w:eastAsia="Times New Roman" w:hAnsi="Segoe UI" w:cs="Segoe UI"/>
+          <w:color w:val="10162F"/>
+          <w:kern w:val="0"/>
+          <w:sz w:val="27"/>
+          <w:szCs w:val="27"/>
+          <w:lang w:val="en-US" w:eastAsia="ru-RU"/>
+          <w14:ligatures w14:val="none"/>
+        </w:rPr>
+        <w:t> is the </w:t>
+      </w:r>
+      <w:hyperlink r:id="rId9" w:tgtFrame="_blank" w:history="1">
+        <w:r>
+          <w:rPr>
+            <w:rFonts w:ascii="Segoe UI" w:eastAsia="Times New Roman" w:hAnsi="Segoe UI" w:cs="Segoe UI"/>
+            <w:color w:val="0000FF"/>
+            <w:kern w:val="0"/>
+            <w:sz w:val="27"/>
+            <w:szCs w:val="27"/>
+            <w:u w:val="single"/>
+            <w:bdr w:val="none" w:sz="0" w:space="0" w:color="auto" w:frame="1"/>
+            <w:lang w:val="en-US" w:eastAsia="ru-RU"/>
+            <w14:ligatures w14:val="none"/>
+          </w:rPr>
+          <w:t>URL</w:t>
+        </w:r>
+      </w:hyperlink>
+      <w:r>
+        <w:rPr>
+          <w:rFonts w:ascii="Segoe UI" w:eastAsia="Times New Roman" w:hAnsi="Segoe UI" w:cs="Segoe UI"/>
+          <w:color w:val="10162F"/>
+          <w:kern w:val="0"/>
+          <w:sz w:val="27"/>
+          <w:szCs w:val="27"/>
+          <w:lang w:val="en-US" w:eastAsia="ru-RU"/>
+          <w14:ligatures w14:val="none"/>
+        </w:rPr>
+        <w:t> of the repo that will store your site’s contents.</w:t>
+      </w:r>
+    </w:p>
+    <w:p>
+      <w:pPr>
+        <w:numPr>
+          <w:ilvl w:val="0"/>
+          <w:numId w:val="3"/>
+        </w:numPr>
+        <w:spacing w:after="0" w:line="240" w:lineRule="auto"/>
+        <w:rPr>
+          <w:rFonts w:ascii="Segoe UI" w:eastAsia="Times New Roman" w:hAnsi="Segoe UI" w:cs="Segoe UI"/>
+          <w:color w:val="10162F"/>
+          <w:kern w:val="0"/>
+          <w:sz w:val="27"/>
+          <w:szCs w:val="27"/>
+          <w:lang w:val="en-US" w:eastAsia="ru-RU"/>
+          <w14:ligatures w14:val="none"/>
+        </w:rPr>
+      </w:pPr>
+      <w:r>
+        <w:rPr>
+          <w:rFonts w:ascii="Segoe UI" w:eastAsia="Times New Roman" w:hAnsi="Segoe UI" w:cs="Segoe UI"/>
+          <w:color w:val="10162F"/>
+          <w:kern w:val="0"/>
+          <w:sz w:val="27"/>
+          <w:szCs w:val="27"/>
+          <w:lang w:val="en-US" w:eastAsia="ru-RU"/>
+          <w14:ligatures w14:val="none"/>
+        </w:rPr>
+        <w:t>The </w:t>
+      </w:r>
+      <w:r>
+        <w:rPr>
+          <w:rFonts w:ascii="Segoe UI" w:eastAsia="Times New Roman" w:hAnsi="Segoe UI" w:cs="Segoe UI"/>
+          <w:i/>
+          <w:iCs/>
+          <w:color w:val="10162F"/>
+          <w:kern w:val="0"/>
+          <w:sz w:val="27"/>
+          <w:szCs w:val="27"/>
+          <w:lang w:val="en-US" w:eastAsia="ru-RU"/>
+          <w14:ligatures w14:val="none"/>
+        </w:rPr>
+        <w:t>origin</w:t>
+      </w:r>
+      <w:r>
+        <w:rPr>
+          <w:rFonts w:ascii="Segoe UI" w:eastAsia="Times New Roman" w:hAnsi="Segoe UI" w:cs="Segoe UI"/>
+          <w:color w:val="10162F"/>
+          <w:kern w:val="0"/>
+          <w:sz w:val="27"/>
+          <w:szCs w:val="27"/>
+          <w:lang w:val="en-US" w:eastAsia="ru-RU"/>
+          <w14:ligatures w14:val="none"/>
+        </w:rPr>
+        <w:t xml:space="preserve"> is an alias for the remote. You can think of an alias as an abbreviation or a substitute name. This means that instead of having to </w:t>
+      </w:r>
+      <w:r>
+        <w:rPr>
+          <w:rFonts w:ascii="Segoe UI" w:eastAsia="Times New Roman" w:hAnsi="Segoe UI" w:cs="Segoe UI"/>
+          <w:color w:val="10162F"/>
+          <w:kern w:val="0"/>
+          <w:sz w:val="27"/>
+          <w:szCs w:val="27"/>
+          <w:lang w:val="en-US" w:eastAsia="ru-RU"/>
+          <w14:ligatures w14:val="none"/>
+        </w:rPr>
+        <w:lastRenderedPageBreak/>
+        <w:t>always type the lengthy remote URL over and over again, you can simply refer to it as </w:t>
+      </w:r>
+      <w:r>
+        <w:rPr>
+          <w:rFonts w:ascii="Ubuntu Mono" w:eastAsia="Times New Roman" w:hAnsi="Ubuntu Mono" w:cs="Courier New"/>
+          <w:color w:val="15141F"/>
+          <w:kern w:val="0"/>
+          <w:shd w:val="clear" w:color="auto" w:fill="EAE9ED"/>
+          <w:lang w:val="en-US" w:eastAsia="ru-RU"/>
+          <w14:ligatures w14:val="none"/>
+        </w:rPr>
+        <w:t>origin</w:t>
+      </w:r>
+      <w:r>
+        <w:rPr>
+          <w:rFonts w:ascii="Segoe UI" w:eastAsia="Times New Roman" w:hAnsi="Segoe UI" w:cs="Segoe UI"/>
+          <w:color w:val="10162F"/>
+          <w:kern w:val="0"/>
+          <w:sz w:val="27"/>
+          <w:szCs w:val="27"/>
+          <w:lang w:val="en-US" w:eastAsia="ru-RU"/>
+          <w14:ligatures w14:val="none"/>
+        </w:rPr>
+        <w:t> later on.</w:t>
+      </w:r>
+    </w:p>
+    <w:p>
+      <w:pPr>
+        <w:spacing w:after="100" w:afterAutospacing="1" w:line="240" w:lineRule="auto"/>
+        <w:rPr>
+          <w:rFonts w:ascii="Segoe UI" w:eastAsia="Times New Roman" w:hAnsi="Segoe UI" w:cs="Segoe UI"/>
+          <w:color w:val="10162F"/>
+          <w:kern w:val="0"/>
+          <w:sz w:val="27"/>
+          <w:szCs w:val="27"/>
+          <w:lang w:val="en-US" w:eastAsia="ru-RU"/>
+          <w14:ligatures w14:val="none"/>
+        </w:rPr>
+      </w:pPr>
+      <w:r>
+        <w:rPr>
+          <w:rFonts w:ascii="Segoe UI" w:eastAsia="Times New Roman" w:hAnsi="Segoe UI" w:cs="Segoe UI"/>
+          <w:color w:val="10162F"/>
+          <w:kern w:val="0"/>
+          <w:sz w:val="27"/>
+          <w:szCs w:val="27"/>
+          <w:lang w:val="en-US" w:eastAsia="ru-RU"/>
+          <w14:ligatures w14:val="none"/>
+        </w:rPr>
+        <w:t>In the terminal, you can add the remote with the following command:</w:t>
+      </w:r>
+    </w:p>
+    <w:p>
+      <w:pPr>
+        <w:shd w:val="clear" w:color="auto" w:fill="211E2F"/>
+        <w:tabs>
+          <w:tab w:val="left" w:pos="916"/>
+          <w:tab w:val="left" w:pos="1832"/>
+          <w:tab w:val="left" w:pos="2748"/>
+          <w:tab w:val="left" w:pos="3664"/>
+          <w:tab w:val="left" w:pos="4580"/>
+          <w:tab w:val="left" w:pos="5496"/>
+          <w:tab w:val="left" w:pos="6412"/>
+          <w:tab w:val="left" w:pos="7328"/>
+          <w:tab w:val="left" w:pos="8244"/>
+          <w:tab w:val="left" w:pos="9160"/>
+          <w:tab w:val="left" w:pos="10076"/>
+          <w:tab w:val="left" w:pos="10992"/>
+          <w:tab w:val="left" w:pos="11908"/>
+          <w:tab w:val="left" w:pos="12824"/>
+          <w:tab w:val="left" w:pos="13740"/>
+          <w:tab w:val="left" w:pos="14656"/>
+        </w:tabs>
+        <w:spacing w:after="0" w:line="240" w:lineRule="auto"/>
+        <w:rPr>
+          <w:rFonts w:ascii="Ubuntu Mono" w:eastAsia="Times New Roman" w:hAnsi="Ubuntu Mono" w:cs="Courier New"/>
+          <w:color w:val="939598"/>
+          <w:kern w:val="0"/>
+          <w:sz w:val="27"/>
+          <w:szCs w:val="27"/>
+          <w:lang w:val="en-US" w:eastAsia="ru-RU"/>
+          <w14:ligatures w14:val="none"/>
+        </w:rPr>
+      </w:pPr>
+      <w:r>
+        <w:rPr>
+          <w:rFonts w:ascii="Ubuntu Mono" w:eastAsia="Times New Roman" w:hAnsi="Ubuntu Mono" w:cs="Courier New"/>
+          <w:color w:val="FFFFFF"/>
+          <w:kern w:val="0"/>
+          <w:sz w:val="27"/>
+          <w:szCs w:val="27"/>
+          <w:lang w:val="en-US" w:eastAsia="ru-RU"/>
+          <w14:ligatures w14:val="none"/>
+        </w:rPr>
+        <w:t>git remote add origin https://github.com/your-user-name/your-user-name.github.io.git</w:t>
+      </w:r>
+      <w:r>
+        <w:rPr>
+          <w:rFonts w:ascii="Ubuntu Mono" w:eastAsia="Times New Roman" w:hAnsi="Ubuntu Mono" w:cs="Courier New"/>
+          <w:color w:val="939598"/>
+          <w:kern w:val="0"/>
+          <w:sz w:val="27"/>
+          <w:szCs w:val="27"/>
+          <w:lang w:val="en-US" w:eastAsia="ru-RU"/>
+          <w14:ligatures w14:val="none"/>
+        </w:rPr>
+        <w:br/>
+      </w:r>
+    </w:p>
+    <w:p>
+      <w:pPr>
+        <w:spacing w:after="100" w:afterAutospacing="1" w:line="240" w:lineRule="auto"/>
+        <w:rPr>
+          <w:rFonts w:ascii="Segoe UI" w:eastAsia="Times New Roman" w:hAnsi="Segoe UI" w:cs="Segoe UI"/>
+          <w:color w:val="10162F"/>
+          <w:kern w:val="0"/>
+          <w:sz w:val="27"/>
+          <w:szCs w:val="27"/>
+          <w:lang w:val="en-US" w:eastAsia="ru-RU"/>
+          <w14:ligatures w14:val="none"/>
+        </w:rPr>
+      </w:pPr>
+      <w:r>
+        <w:rPr>
+          <w:rFonts w:ascii="Segoe UI" w:eastAsia="Times New Roman" w:hAnsi="Segoe UI" w:cs="Segoe UI"/>
+          <w:color w:val="10162F"/>
+          <w:kern w:val="0"/>
+          <w:sz w:val="27"/>
+          <w:szCs w:val="27"/>
+          <w:lang w:val="en-US" w:eastAsia="ru-RU"/>
+          <w14:ligatures w14:val="none"/>
+        </w:rPr>
+        <w:t>In the example above, </w:t>
+      </w:r>
+      <w:r>
+        <w:rPr>
+          <w:rFonts w:ascii="Ubuntu Mono" w:eastAsia="Times New Roman" w:hAnsi="Ubuntu Mono" w:cs="Courier New"/>
+          <w:color w:val="15141F"/>
+          <w:kern w:val="0"/>
+          <w:shd w:val="clear" w:color="auto" w:fill="EAE9ED"/>
+          <w:lang w:val="en-US" w:eastAsia="ru-RU"/>
+          <w14:ligatures w14:val="none"/>
+        </w:rPr>
+        <w:t>https://github.com/your-user-name/your-user-name.github.io.git</w:t>
+      </w:r>
+      <w:r>
+        <w:rPr>
+          <w:rFonts w:ascii="Segoe UI" w:eastAsia="Times New Roman" w:hAnsi="Segoe UI" w:cs="Segoe UI"/>
+          <w:color w:val="10162F"/>
+          <w:kern w:val="0"/>
+          <w:sz w:val="27"/>
+          <w:szCs w:val="27"/>
+          <w:lang w:val="en-US" w:eastAsia="ru-RU"/>
+          <w14:ligatures w14:val="none"/>
+        </w:rPr>
+        <w:t> is the remote URL that refers to the repository you created on GitHub earlier. Again, you would replace </w:t>
+      </w:r>
+      <w:r>
+        <w:rPr>
+          <w:rFonts w:ascii="Ubuntu Mono" w:eastAsia="Times New Roman" w:hAnsi="Ubuntu Mono" w:cs="Courier New"/>
+          <w:color w:val="15141F"/>
+          <w:kern w:val="0"/>
+          <w:shd w:val="clear" w:color="auto" w:fill="EAE9ED"/>
+          <w:lang w:val="en-US" w:eastAsia="ru-RU"/>
+          <w14:ligatures w14:val="none"/>
+        </w:rPr>
+        <w:t>your-user-name</w:t>
+      </w:r>
+      <w:r>
+        <w:rPr>
+          <w:rFonts w:ascii="Segoe UI" w:eastAsia="Times New Roman" w:hAnsi="Segoe UI" w:cs="Segoe UI"/>
+          <w:color w:val="10162F"/>
+          <w:kern w:val="0"/>
+          <w:sz w:val="27"/>
+          <w:szCs w:val="27"/>
+          <w:lang w:val="en-US" w:eastAsia="ru-RU"/>
+          <w14:ligatures w14:val="none"/>
+        </w:rPr>
+        <w:t> with your actual GitHub username.</w:t>
+      </w:r>
+    </w:p>
+    <w:p>
+      <w:pPr>
+        <w:spacing w:after="100" w:afterAutospacing="1" w:line="240" w:lineRule="auto"/>
+        <w:rPr>
+          <w:rFonts w:ascii="Segoe UI" w:eastAsia="Times New Roman" w:hAnsi="Segoe UI" w:cs="Segoe UI"/>
+          <w:color w:val="10162F"/>
+          <w:kern w:val="0"/>
+          <w:sz w:val="27"/>
+          <w:szCs w:val="27"/>
+          <w:lang w:val="en-US" w:eastAsia="ru-RU"/>
+          <w14:ligatures w14:val="none"/>
+        </w:rPr>
+      </w:pPr>
+      <w:r>
+        <w:rPr>
+          <w:rFonts w:ascii="Segoe UI" w:eastAsia="Times New Roman" w:hAnsi="Segoe UI" w:cs="Segoe UI"/>
+          <w:b/>
+          <w:bCs/>
+          <w:color w:val="10162F"/>
+          <w:kern w:val="0"/>
+          <w:sz w:val="27"/>
+          <w:szCs w:val="27"/>
+          <w:lang w:val="en-US" w:eastAsia="ru-RU"/>
+          <w14:ligatures w14:val="none"/>
+        </w:rPr>
+        <w:t>Note:</w:t>
+      </w:r>
+      <w:r>
+        <w:rPr>
+          <w:rFonts w:ascii="Segoe UI" w:eastAsia="Times New Roman" w:hAnsi="Segoe UI" w:cs="Segoe UI"/>
+          <w:color w:val="10162F"/>
+          <w:kern w:val="0"/>
+          <w:sz w:val="27"/>
+          <w:szCs w:val="27"/>
+          <w:lang w:val="en-US" w:eastAsia="ru-RU"/>
+          <w14:ligatures w14:val="none"/>
+        </w:rPr>
+        <w:t> Make sure that your remote’s URL is typed correctly. Otherwise, you risk a failed deployment.</w:t>
+      </w:r>
+    </w:p>
+    <w:p>
+      <w:pPr>
+        <w:spacing w:after="100" w:afterAutospacing="1" w:line="240" w:lineRule="auto"/>
+        <w:rPr>
+          <w:rFonts w:ascii="Segoe UI" w:eastAsia="Times New Roman" w:hAnsi="Segoe UI" w:cs="Segoe UI"/>
+          <w:color w:val="10162F"/>
+          <w:kern w:val="0"/>
+          <w:sz w:val="27"/>
+          <w:szCs w:val="27"/>
+          <w:lang w:val="en-US" w:eastAsia="ru-RU"/>
+          <w14:ligatures w14:val="none"/>
+        </w:rPr>
+      </w:pPr>
+      <w:r>
+        <w:rPr>
+          <w:rFonts w:ascii="Segoe UI" w:eastAsia="Times New Roman" w:hAnsi="Segoe UI" w:cs="Segoe UI"/>
+          <w:color w:val="10162F"/>
+          <w:kern w:val="0"/>
+          <w:sz w:val="27"/>
+          <w:szCs w:val="27"/>
+          <w:lang w:val="en-US" w:eastAsia="ru-RU"/>
+          <w14:ligatures w14:val="none"/>
+        </w:rPr>
+        <w:t>Once the remote has been added, you can establish the primary branch of the project with the following command:</w:t>
+      </w:r>
+    </w:p>
+    <w:p>
+      <w:pPr>
+        <w:shd w:val="clear" w:color="auto" w:fill="211E2F"/>
+        <w:tabs>
+          <w:tab w:val="left" w:pos="916"/>
+          <w:tab w:val="left" w:pos="1832"/>
+          <w:tab w:val="left" w:pos="2748"/>
+          <w:tab w:val="left" w:pos="3664"/>
+          <w:tab w:val="left" w:pos="4580"/>
+          <w:tab w:val="left" w:pos="5496"/>
+          <w:tab w:val="left" w:pos="6412"/>
+          <w:tab w:val="left" w:pos="7328"/>
+          <w:tab w:val="left" w:pos="8244"/>
+          <w:tab w:val="left" w:pos="9160"/>
+          <w:tab w:val="left" w:pos="10076"/>
+          <w:tab w:val="left" w:pos="10992"/>
+          <w:tab w:val="left" w:pos="11908"/>
+          <w:tab w:val="left" w:pos="12824"/>
+          <w:tab w:val="left" w:pos="13740"/>
+          <w:tab w:val="left" w:pos="14656"/>
+        </w:tabs>
+        <w:spacing w:after="0" w:line="240" w:lineRule="auto"/>
+        <w:rPr>
+          <w:rFonts w:ascii="Ubuntu Mono" w:eastAsia="Times New Roman" w:hAnsi="Ubuntu Mono" w:cs="Courier New"/>
+          <w:color w:val="939598"/>
+          <w:kern w:val="0"/>
+          <w:sz w:val="27"/>
+          <w:szCs w:val="27"/>
+          <w:lang w:val="en-US" w:eastAsia="ru-RU"/>
+          <w14:ligatures w14:val="none"/>
+        </w:rPr>
+      </w:pPr>
+      <w:r>
+        <w:rPr>
+          <w:rFonts w:ascii="Ubuntu Mono" w:eastAsia="Times New Roman" w:hAnsi="Ubuntu Mono" w:cs="Courier New"/>
+          <w:color w:val="FFFFFF"/>
+          <w:kern w:val="0"/>
+          <w:sz w:val="27"/>
+          <w:szCs w:val="27"/>
+          <w:lang w:val="en-US" w:eastAsia="ru-RU"/>
+          <w14:ligatures w14:val="none"/>
+        </w:rPr>
+        <w:t>git branch -M main</w:t>
+      </w:r>
+      <w:r>
+        <w:rPr>
+          <w:rFonts w:ascii="Ubuntu Mono" w:eastAsia="Times New Roman" w:hAnsi="Ubuntu Mono" w:cs="Courier New"/>
+          <w:color w:val="939598"/>
+          <w:kern w:val="0"/>
+          <w:sz w:val="27"/>
+          <w:szCs w:val="27"/>
+          <w:lang w:val="en-US" w:eastAsia="ru-RU"/>
+          <w14:ligatures w14:val="none"/>
+        </w:rPr>
+        <w:br/>
+      </w:r>
+    </w:p>
+    <w:p>
+      <w:pPr>
+        <w:spacing w:after="0" w:line="240" w:lineRule="auto"/>
+        <w:rPr>
+          <w:rFonts w:ascii="Segoe UI" w:eastAsia="Times New Roman" w:hAnsi="Segoe UI" w:cs="Segoe UI"/>
+          <w:color w:val="10162F"/>
+          <w:kern w:val="0"/>
+          <w:sz w:val="27"/>
+          <w:szCs w:val="27"/>
+          <w:lang w:val="en-US" w:eastAsia="ru-RU"/>
+          <w14:ligatures w14:val="none"/>
+        </w:rPr>
+      </w:pPr>
+      <w:r>
+        <w:rPr>
+          <w:rFonts w:ascii="Segoe UI" w:eastAsia="Times New Roman" w:hAnsi="Segoe UI" w:cs="Segoe UI"/>
+          <w:color w:val="10162F"/>
+          <w:kern w:val="0"/>
+          <w:sz w:val="27"/>
+          <w:szCs w:val="27"/>
+          <w:lang w:val="en-US" w:eastAsia="ru-RU"/>
+          <w14:ligatures w14:val="none"/>
+        </w:rPr>
+        <w:t>By convention, we name the primary branch </w:t>
+      </w:r>
+      <w:r>
+        <w:rPr>
+          <w:rFonts w:ascii="Ubuntu Mono" w:eastAsia="Times New Roman" w:hAnsi="Ubuntu Mono" w:cs="Courier New"/>
+          <w:color w:val="15141F"/>
+          <w:kern w:val="0"/>
+          <w:shd w:val="clear" w:color="auto" w:fill="EAE9ED"/>
+          <w:lang w:val="en-US" w:eastAsia="ru-RU"/>
+          <w14:ligatures w14:val="none"/>
+        </w:rPr>
+        <w:t>main</w:t>
+      </w:r>
+      <w:r>
+        <w:rPr>
+          <w:rFonts w:ascii="Segoe UI" w:eastAsia="Times New Roman" w:hAnsi="Segoe UI" w:cs="Segoe UI"/>
+          <w:color w:val="10162F"/>
+          <w:kern w:val="0"/>
+          <w:sz w:val="27"/>
+          <w:szCs w:val="27"/>
+          <w:lang w:val="en-US" w:eastAsia="ru-RU"/>
+          <w14:ligatures w14:val="none"/>
+        </w:rPr>
+        <w:t>.</w:t>
+      </w:r>
+    </w:p>
+    <w:p>
+      <w:pPr>
+        <w:shd w:val="clear" w:color="auto" w:fill="FFFFFF"/>
+        <w:spacing w:before="100" w:beforeAutospacing="1" w:after="100" w:afterAutospacing="1" w:line="240" w:lineRule="auto"/>
+        <w:outlineLvl w:val="2"/>
+        <w:rPr>
+          <w:rFonts w:ascii="Segoe UI" w:eastAsia="Times New Roman" w:hAnsi="Segoe UI" w:cs="Segoe UI"/>
+          <w:b/>
+          <w:bCs/>
+          <w:color w:val="10162F"/>
+          <w:kern w:val="0"/>
+          <w:sz w:val="27"/>
+          <w:szCs w:val="27"/>
+          <w:lang w:val="en-US" w:eastAsia="ru-RU"/>
+          <w14:ligatures w14:val="none"/>
+        </w:rPr>
+      </w:pPr>
+      <w:r>
+        <w:rPr>
+          <w:rFonts w:ascii="Segoe UI" w:eastAsia="Times New Roman" w:hAnsi="Segoe UI" w:cs="Segoe UI"/>
+          <w:b/>
+          <w:bCs/>
+          <w:color w:val="10162F"/>
+          <w:kern w:val="0"/>
+          <w:sz w:val="27"/>
+          <w:szCs w:val="27"/>
+          <w:lang w:val="en-US" w:eastAsia="ru-RU"/>
+          <w14:ligatures w14:val="none"/>
+        </w:rPr>
+        <w:t>Instructions</w:t>
+      </w:r>
+    </w:p>
+    <w:p>
+      <w:pPr>
+        <w:spacing w:after="0" w:line="240" w:lineRule="auto"/>
+        <w:rPr>
+          <w:rFonts w:ascii="Segoe UI" w:eastAsia="Times New Roman" w:hAnsi="Segoe UI" w:cs="Segoe UI"/>
+          <w:color w:val="10162F"/>
+          <w:kern w:val="0"/>
+          <w:sz w:val="2"/>
+          <w:szCs w:val="2"/>
+          <w:lang w:val="en-US" w:eastAsia="ru-RU"/>
+          <w14:ligatures w14:val="none"/>
+        </w:rPr>
+      </w:pPr>
+      <w:r>
+        <w:rPr>
+          <w:rFonts w:ascii="Segoe UI" w:eastAsia="Times New Roman" w:hAnsi="Segoe UI" w:cs="Segoe UI"/>
+          <w:color w:val="10162F"/>
+          <w:kern w:val="0"/>
+          <w:sz w:val="2"/>
+          <w:szCs w:val="2"/>
+          <w:lang w:val="en-US" w:eastAsia="ru-RU"/>
+          <w14:ligatures w14:val="none"/>
+        </w:rPr>
+        <w:t>Checkpoint 1 Passed</w:t>
+      </w:r>
+    </w:p>
+    <w:p>
+      <w:pPr>
+        <w:spacing w:after="0" w:line="240" w:lineRule="auto"/>
+        <w:jc w:val="right"/>
+        <w:rPr>
+          <w:rFonts w:ascii="Segoe UI" w:eastAsia="Times New Roman" w:hAnsi="Segoe UI" w:cs="Segoe UI"/>
+          <w:b/>
+          <w:bCs/>
+          <w:color w:val="10162F"/>
+          <w:kern w:val="0"/>
+          <w:sz w:val="27"/>
+          <w:szCs w:val="27"/>
+          <w:lang w:val="en-US" w:eastAsia="ru-RU"/>
+          <w14:ligatures w14:val="none"/>
+        </w:rPr>
+      </w:pPr>
+      <w:r>
+        <w:rPr>
+          <w:rFonts w:ascii="Segoe UI" w:eastAsia="Times New Roman" w:hAnsi="Segoe UI" w:cs="Segoe UI"/>
+          <w:b/>
+          <w:bCs/>
+          <w:color w:val="10162F"/>
+          <w:kern w:val="0"/>
+          <w:sz w:val="27"/>
+          <w:szCs w:val="27"/>
+          <w:lang w:val="en-US" w:eastAsia="ru-RU"/>
+          <w14:ligatures w14:val="none"/>
+        </w:rPr>
+        <w:t>1.</w:t>
+      </w:r>
+    </w:p>
+    <w:p>
+      <w:pPr>
+        <w:spacing w:after="100" w:afterAutospacing="1" w:line="240" w:lineRule="auto"/>
+        <w:rPr>
+          <w:rFonts w:ascii="Segoe UI" w:eastAsia="Times New Roman" w:hAnsi="Segoe UI" w:cs="Segoe UI"/>
+          <w:color w:val="10162F"/>
+          <w:kern w:val="0"/>
+          <w:sz w:val="27"/>
+          <w:szCs w:val="27"/>
+          <w:lang w:val="en-US" w:eastAsia="ru-RU"/>
+          <w14:ligatures w14:val="none"/>
+        </w:rPr>
+      </w:pPr>
+      <w:r>
+        <w:rPr>
+          <w:rFonts w:ascii="Segoe UI" w:eastAsia="Times New Roman" w:hAnsi="Segoe UI" w:cs="Segoe UI"/>
+          <w:color w:val="10162F"/>
+          <w:kern w:val="0"/>
+          <w:sz w:val="27"/>
+          <w:szCs w:val="27"/>
+          <w:lang w:val="en-US" w:eastAsia="ru-RU"/>
+          <w14:ligatures w14:val="none"/>
+        </w:rPr>
+        <w:t>Make sure you’re in your </w:t>
+      </w:r>
+      <w:r>
+        <w:rPr>
+          <w:rFonts w:ascii="Segoe UI" w:eastAsia="Times New Roman" w:hAnsi="Segoe UI" w:cs="Segoe UI"/>
+          <w:b/>
+          <w:bCs/>
+          <w:color w:val="10162F"/>
+          <w:kern w:val="0"/>
+          <w:sz w:val="27"/>
+          <w:szCs w:val="27"/>
+          <w:lang w:val="en-US" w:eastAsia="ru-RU"/>
+          <w14:ligatures w14:val="none"/>
+        </w:rPr>
+        <w:t>personal-website</w:t>
+      </w:r>
+      <w:r>
+        <w:rPr>
+          <w:rFonts w:ascii="Segoe UI" w:eastAsia="Times New Roman" w:hAnsi="Segoe UI" w:cs="Segoe UI"/>
+          <w:color w:val="10162F"/>
+          <w:kern w:val="0"/>
+          <w:sz w:val="27"/>
+          <w:szCs w:val="27"/>
+          <w:lang w:val="en-US" w:eastAsia="ru-RU"/>
+          <w14:ligatures w14:val="none"/>
+        </w:rPr>
+        <w:t> directory. You can use </w:t>
+      </w:r>
+      <w:proofErr w:type="spellStart"/>
+      <w:r>
+        <w:rPr>
+          <w:rFonts w:ascii="Ubuntu Mono" w:eastAsia="Times New Roman" w:hAnsi="Ubuntu Mono" w:cs="Courier New"/>
+          <w:color w:val="15141F"/>
+          <w:kern w:val="0"/>
+          <w:shd w:val="clear" w:color="auto" w:fill="EAE9ED"/>
+          <w:lang w:val="en-US" w:eastAsia="ru-RU"/>
+          <w14:ligatures w14:val="none"/>
+        </w:rPr>
+        <w:t>pwd</w:t>
+      </w:r>
+      <w:proofErr w:type="spellEnd"/>
+      <w:r>
+        <w:rPr>
+          <w:rFonts w:ascii="Segoe UI" w:eastAsia="Times New Roman" w:hAnsi="Segoe UI" w:cs="Segoe UI"/>
+          <w:color w:val="10162F"/>
+          <w:kern w:val="0"/>
+          <w:sz w:val="27"/>
+          <w:szCs w:val="27"/>
+          <w:lang w:val="en-US" w:eastAsia="ru-RU"/>
+          <w14:ligatures w14:val="none"/>
+        </w:rPr>
+        <w:t> to find out which directory you’re in and </w:t>
+      </w:r>
+      <w:r>
+        <w:rPr>
+          <w:rFonts w:ascii="Ubuntu Mono" w:eastAsia="Times New Roman" w:hAnsi="Ubuntu Mono" w:cs="Courier New"/>
+          <w:color w:val="15141F"/>
+          <w:kern w:val="0"/>
+          <w:shd w:val="clear" w:color="auto" w:fill="EAE9ED"/>
+          <w:lang w:val="en-US" w:eastAsia="ru-RU"/>
+          <w14:ligatures w14:val="none"/>
+        </w:rPr>
+        <w:t>cd</w:t>
+      </w:r>
+      <w:r>
+        <w:rPr>
+          <w:rFonts w:ascii="Segoe UI" w:eastAsia="Times New Roman" w:hAnsi="Segoe UI" w:cs="Segoe UI"/>
+          <w:color w:val="10162F"/>
+          <w:kern w:val="0"/>
+          <w:sz w:val="27"/>
+          <w:szCs w:val="27"/>
+          <w:lang w:val="en-US" w:eastAsia="ru-RU"/>
+          <w14:ligatures w14:val="none"/>
+        </w:rPr>
+        <w:t> to move into the </w:t>
+      </w:r>
+      <w:r>
+        <w:rPr>
+          <w:rFonts w:ascii="Segoe UI" w:eastAsia="Times New Roman" w:hAnsi="Segoe UI" w:cs="Segoe UI"/>
+          <w:b/>
+          <w:bCs/>
+          <w:color w:val="10162F"/>
+          <w:kern w:val="0"/>
+          <w:sz w:val="27"/>
+          <w:szCs w:val="27"/>
+          <w:lang w:val="en-US" w:eastAsia="ru-RU"/>
+          <w14:ligatures w14:val="none"/>
+        </w:rPr>
+        <w:t>personal-website</w:t>
+      </w:r>
+      <w:r>
+        <w:rPr>
+          <w:rFonts w:ascii="Segoe UI" w:eastAsia="Times New Roman" w:hAnsi="Segoe UI" w:cs="Segoe UI"/>
+          <w:color w:val="10162F"/>
+          <w:kern w:val="0"/>
+          <w:sz w:val="27"/>
+          <w:szCs w:val="27"/>
+          <w:lang w:val="en-US" w:eastAsia="ru-RU"/>
+          <w14:ligatures w14:val="none"/>
+        </w:rPr>
+        <w:t> directory if you weren’t already there.</w:t>
+      </w:r>
+    </w:p>
+    <w:p>
+      <w:pPr>
+        <w:spacing w:after="100" w:afterAutospacing="1" w:line="240" w:lineRule="auto"/>
+        <w:rPr>
+          <w:rFonts w:ascii="Segoe UI" w:eastAsia="Times New Roman" w:hAnsi="Segoe UI" w:cs="Segoe UI"/>
+          <w:color w:val="10162F"/>
+          <w:kern w:val="0"/>
+          <w:sz w:val="27"/>
+          <w:szCs w:val="27"/>
+          <w:lang w:val="en-US" w:eastAsia="ru-RU"/>
+          <w14:ligatures w14:val="none"/>
+        </w:rPr>
+      </w:pPr>
+      <w:r>
+        <w:rPr>
+          <w:rFonts w:ascii="Segoe UI" w:eastAsia="Times New Roman" w:hAnsi="Segoe UI" w:cs="Segoe UI"/>
+          <w:color w:val="10162F"/>
+          <w:kern w:val="0"/>
+          <w:sz w:val="27"/>
+          <w:szCs w:val="27"/>
+          <w:lang w:val="en-US" w:eastAsia="ru-RU"/>
+          <w14:ligatures w14:val="none"/>
+        </w:rPr>
+        <w:t>In the terminal, add the remote that points to the repository you created earlier. Use the example above to help you.</w:t>
+      </w:r>
+    </w:p>
+    <w:p>
+      <w:pPr>
+        <w:spacing w:after="100" w:afterAutospacing="1" w:line="240" w:lineRule="auto"/>
+        <w:rPr>
+          <w:rFonts w:ascii="Segoe UI" w:eastAsia="Times New Roman" w:hAnsi="Segoe UI" w:cs="Segoe UI"/>
+          <w:color w:val="10162F"/>
+          <w:kern w:val="0"/>
+          <w:sz w:val="27"/>
+          <w:szCs w:val="27"/>
+          <w:lang w:val="en-US" w:eastAsia="ru-RU"/>
+          <w14:ligatures w14:val="none"/>
+        </w:rPr>
+      </w:pPr>
+      <w:r>
+        <w:rPr>
+          <w:rFonts w:ascii="Segoe UI" w:eastAsia="Times New Roman" w:hAnsi="Segoe UI" w:cs="Segoe UI"/>
+          <w:b/>
+          <w:bCs/>
+          <w:color w:val="10162F"/>
+          <w:kern w:val="0"/>
+          <w:sz w:val="27"/>
+          <w:szCs w:val="27"/>
+          <w:lang w:val="en-US" w:eastAsia="ru-RU"/>
+          <w14:ligatures w14:val="none"/>
+        </w:rPr>
+        <w:t>Important:</w:t>
+      </w:r>
+      <w:r>
+        <w:rPr>
+          <w:rFonts w:ascii="Segoe UI" w:eastAsia="Times New Roman" w:hAnsi="Segoe UI" w:cs="Segoe UI"/>
+          <w:color w:val="10162F"/>
+          <w:kern w:val="0"/>
+          <w:sz w:val="27"/>
+          <w:szCs w:val="27"/>
+          <w:lang w:val="en-US" w:eastAsia="ru-RU"/>
+          <w14:ligatures w14:val="none"/>
+        </w:rPr>
+        <w:t> If you accidentally make a mistake when adding the remote URL, you can start over and remove the remote with the following command:</w:t>
+      </w:r>
+    </w:p>
+    <w:p>
+      <w:pPr>
+        <w:shd w:val="clear" w:color="auto" w:fill="211E2F"/>
+        <w:tabs>
+          <w:tab w:val="left" w:pos="916"/>
+          <w:tab w:val="left" w:pos="1832"/>
+          <w:tab w:val="left" w:pos="2748"/>
+          <w:tab w:val="left" w:pos="3664"/>
+          <w:tab w:val="left" w:pos="4580"/>
+          <w:tab w:val="left" w:pos="5496"/>
+          <w:tab w:val="left" w:pos="6412"/>
+          <w:tab w:val="left" w:pos="7328"/>
+          <w:tab w:val="left" w:pos="8244"/>
+          <w:tab w:val="left" w:pos="9160"/>
+          <w:tab w:val="left" w:pos="10076"/>
+          <w:tab w:val="left" w:pos="10992"/>
+          <w:tab w:val="left" w:pos="11908"/>
+          <w:tab w:val="left" w:pos="12824"/>
+          <w:tab w:val="left" w:pos="13740"/>
+          <w:tab w:val="left" w:pos="14656"/>
+        </w:tabs>
+        <w:spacing w:after="0" w:line="240" w:lineRule="auto"/>
+        <w:rPr>
+          <w:rFonts w:ascii="Ubuntu Mono" w:eastAsia="Times New Roman" w:hAnsi="Ubuntu Mono" w:cs="Courier New"/>
+          <w:color w:val="939598"/>
+          <w:kern w:val="0"/>
+          <w:sz w:val="27"/>
+          <w:szCs w:val="27"/>
+          <w:lang w:val="en-US" w:eastAsia="ru-RU"/>
+          <w14:ligatures w14:val="none"/>
+        </w:rPr>
+      </w:pPr>
+      <w:r>
+        <w:rPr>
+          <w:rFonts w:ascii="Ubuntu Mono" w:eastAsia="Times New Roman" w:hAnsi="Ubuntu Mono" w:cs="Courier New"/>
+          <w:color w:val="FFFFFF"/>
+          <w:kern w:val="0"/>
+          <w:sz w:val="27"/>
+          <w:szCs w:val="27"/>
+          <w:lang w:val="en-US" w:eastAsia="ru-RU"/>
+          <w14:ligatures w14:val="none"/>
+        </w:rPr>
+        <w:t>git remote rm origin</w:t>
+      </w:r>
+      <w:r>
+        <w:rPr>
+          <w:rFonts w:ascii="Ubuntu Mono" w:eastAsia="Times New Roman" w:hAnsi="Ubuntu Mono" w:cs="Courier New"/>
+          <w:color w:val="939598"/>
+          <w:kern w:val="0"/>
+          <w:sz w:val="27"/>
+          <w:szCs w:val="27"/>
+          <w:lang w:val="en-US" w:eastAsia="ru-RU"/>
+          <w14:ligatures w14:val="none"/>
+        </w:rPr>
+        <w:br/>
+      </w:r>
+    </w:p>
+    <w:p>
+      <w:pPr>
+        <w:spacing w:after="0" w:line="240" w:lineRule="auto"/>
+        <w:rPr>
+          <w:rFonts w:ascii="Segoe UI" w:eastAsia="Times New Roman" w:hAnsi="Segoe UI" w:cs="Segoe UI"/>
+          <w:color w:val="10162F"/>
+          <w:kern w:val="0"/>
+          <w:sz w:val="27"/>
+          <w:szCs w:val="27"/>
+          <w:lang w:val="en-US" w:eastAsia="ru-RU"/>
+          <w14:ligatures w14:val="none"/>
+        </w:rPr>
+      </w:pPr>
+      <w:r>
+        <w:rPr>
+          <w:rFonts w:ascii="Segoe UI" w:eastAsia="Times New Roman" w:hAnsi="Segoe UI" w:cs="Segoe UI"/>
+          <w:color w:val="10162F"/>
+          <w:kern w:val="0"/>
+          <w:sz w:val="27"/>
+          <w:szCs w:val="27"/>
+          <w:lang w:val="en-US" w:eastAsia="ru-RU"/>
+          <w14:ligatures w14:val="none"/>
+        </w:rPr>
+        <w:t>Hint</w:t>
+      </w:r>
+    </w:p>
+    <w:p>
+      <w:pPr>
+        <w:spacing w:after="0" w:line="240" w:lineRule="auto"/>
+        <w:rPr>
+          <w:rFonts w:ascii="Segoe UI" w:eastAsia="Times New Roman" w:hAnsi="Segoe UI" w:cs="Segoe UI"/>
+          <w:color w:val="10162F"/>
+          <w:kern w:val="0"/>
+          <w:sz w:val="27"/>
+          <w:szCs w:val="27"/>
+          <w:lang w:val="en-US" w:eastAsia="ru-RU"/>
+          <w14:ligatures w14:val="none"/>
+        </w:rPr>
+      </w:pPr>
+      <w:r>
+        <w:rPr>
+          <w:rFonts w:ascii="Segoe UI" w:eastAsia="Times New Roman" w:hAnsi="Segoe UI" w:cs="Segoe UI"/>
+          <w:color w:val="10162F"/>
+          <w:kern w:val="0"/>
+          <w:sz w:val="27"/>
+          <w:szCs w:val="27"/>
+          <w:lang w:val="en-US" w:eastAsia="ru-RU"/>
+          <w14:ligatures w14:val="none"/>
+        </w:rPr>
+        <w:t>If you get an error that says you are not currently in a </w:t>
+      </w:r>
+      <w:r>
+        <w:rPr>
+          <w:rFonts w:ascii="Ubuntu Mono" w:eastAsia="Times New Roman" w:hAnsi="Ubuntu Mono" w:cs="Courier New"/>
+          <w:color w:val="15141F"/>
+          <w:kern w:val="0"/>
+          <w:shd w:val="clear" w:color="auto" w:fill="EAE9ED"/>
+          <w:lang w:val="en-US" w:eastAsia="ru-RU"/>
+          <w14:ligatures w14:val="none"/>
+        </w:rPr>
+        <w:t>git</w:t>
+      </w:r>
+      <w:r>
+        <w:rPr>
+          <w:rFonts w:ascii="Segoe UI" w:eastAsia="Times New Roman" w:hAnsi="Segoe UI" w:cs="Segoe UI"/>
+          <w:color w:val="10162F"/>
+          <w:kern w:val="0"/>
+          <w:sz w:val="27"/>
+          <w:szCs w:val="27"/>
+          <w:lang w:val="en-US" w:eastAsia="ru-RU"/>
+          <w14:ligatures w14:val="none"/>
+        </w:rPr>
+        <w:t> repository, don’t worry! It may have disappeared if you reset the exercise at some point. You can recreate the repository with </w:t>
+      </w:r>
+      <w:proofErr w:type="spellStart"/>
+      <w:r>
+        <w:rPr>
+          <w:rFonts w:ascii="Ubuntu Mono" w:eastAsia="Times New Roman" w:hAnsi="Ubuntu Mono" w:cs="Courier New"/>
+          <w:color w:val="15141F"/>
+          <w:kern w:val="0"/>
+          <w:shd w:val="clear" w:color="auto" w:fill="EAE9ED"/>
+          <w:lang w:val="en-US" w:eastAsia="ru-RU"/>
+          <w14:ligatures w14:val="none"/>
+        </w:rPr>
+        <w:t>mkdir</w:t>
+      </w:r>
+      <w:proofErr w:type="spellEnd"/>
+      <w:r>
+        <w:rPr>
+          <w:rFonts w:ascii="Ubuntu Mono" w:eastAsia="Times New Roman" w:hAnsi="Ubuntu Mono" w:cs="Courier New"/>
+          <w:color w:val="15141F"/>
+          <w:kern w:val="0"/>
+          <w:shd w:val="clear" w:color="auto" w:fill="EAE9ED"/>
+          <w:lang w:val="en-US" w:eastAsia="ru-RU"/>
+          <w14:ligatures w14:val="none"/>
+        </w:rPr>
+        <w:t xml:space="preserve"> personal-website</w:t>
+      </w:r>
+      <w:r>
+        <w:rPr>
+          <w:rFonts w:ascii="Segoe UI" w:eastAsia="Times New Roman" w:hAnsi="Segoe UI" w:cs="Segoe UI"/>
+          <w:color w:val="10162F"/>
+          <w:kern w:val="0"/>
+          <w:sz w:val="27"/>
+          <w:szCs w:val="27"/>
+          <w:lang w:val="en-US" w:eastAsia="ru-RU"/>
+          <w14:ligatures w14:val="none"/>
+        </w:rPr>
+        <w:t>. Then, use the </w:t>
+      </w:r>
+      <w:r>
+        <w:rPr>
+          <w:rFonts w:ascii="Ubuntu Mono" w:eastAsia="Times New Roman" w:hAnsi="Ubuntu Mono" w:cs="Courier New"/>
+          <w:color w:val="15141F"/>
+          <w:kern w:val="0"/>
+          <w:shd w:val="clear" w:color="auto" w:fill="EAE9ED"/>
+          <w:lang w:val="en-US" w:eastAsia="ru-RU"/>
+          <w14:ligatures w14:val="none"/>
+        </w:rPr>
+        <w:t>cd</w:t>
+      </w:r>
+      <w:r>
+        <w:rPr>
+          <w:rFonts w:ascii="Segoe UI" w:eastAsia="Times New Roman" w:hAnsi="Segoe UI" w:cs="Segoe UI"/>
+          <w:color w:val="10162F"/>
+          <w:kern w:val="0"/>
+          <w:sz w:val="27"/>
+          <w:szCs w:val="27"/>
+          <w:lang w:val="en-US" w:eastAsia="ru-RU"/>
+          <w14:ligatures w14:val="none"/>
+        </w:rPr>
+        <w:t> command to enter that directory and run the </w:t>
+      </w:r>
+      <w:r>
+        <w:rPr>
+          <w:rFonts w:ascii="Ubuntu Mono" w:eastAsia="Times New Roman" w:hAnsi="Ubuntu Mono" w:cs="Courier New"/>
+          <w:color w:val="15141F"/>
+          <w:kern w:val="0"/>
+          <w:shd w:val="clear" w:color="auto" w:fill="EAE9ED"/>
+          <w:lang w:val="en-US" w:eastAsia="ru-RU"/>
+          <w14:ligatures w14:val="none"/>
+        </w:rPr>
+        <w:t xml:space="preserve">git </w:t>
+      </w:r>
+      <w:proofErr w:type="spellStart"/>
+      <w:r>
+        <w:rPr>
+          <w:rFonts w:ascii="Ubuntu Mono" w:eastAsia="Times New Roman" w:hAnsi="Ubuntu Mono" w:cs="Courier New"/>
+          <w:color w:val="15141F"/>
+          <w:kern w:val="0"/>
+          <w:shd w:val="clear" w:color="auto" w:fill="EAE9ED"/>
+          <w:lang w:val="en-US" w:eastAsia="ru-RU"/>
+          <w14:ligatures w14:val="none"/>
+        </w:rPr>
+        <w:t>init</w:t>
+      </w:r>
+      <w:proofErr w:type="spellEnd"/>
+      <w:r>
+        <w:rPr>
+          <w:rFonts w:ascii="Segoe UI" w:eastAsia="Times New Roman" w:hAnsi="Segoe UI" w:cs="Segoe UI"/>
+          <w:color w:val="10162F"/>
+          <w:kern w:val="0"/>
+          <w:sz w:val="27"/>
+          <w:szCs w:val="27"/>
+          <w:lang w:val="en-US" w:eastAsia="ru-RU"/>
+          <w14:ligatures w14:val="none"/>
+        </w:rPr>
+        <w:t> command to continue following along with the lesson.</w:t>
+      </w:r>
+    </w:p>
+    <w:p>
+      <w:pPr>
+        <w:spacing w:after="0" w:line="240" w:lineRule="auto"/>
+        <w:rPr>
+          <w:rFonts w:ascii="Segoe UI" w:eastAsia="Times New Roman" w:hAnsi="Segoe UI" w:cs="Segoe UI"/>
+          <w:color w:val="10162F"/>
+          <w:kern w:val="0"/>
+          <w:sz w:val="2"/>
+          <w:szCs w:val="2"/>
+          <w:lang w:val="en-US" w:eastAsia="ru-RU"/>
+          <w14:ligatures w14:val="none"/>
+        </w:rPr>
+      </w:pPr>
+      <w:r>
+        <w:rPr>
+          <w:rFonts w:ascii="Segoe UI" w:eastAsia="Times New Roman" w:hAnsi="Segoe UI" w:cs="Segoe UI"/>
+          <w:color w:val="10162F"/>
+          <w:kern w:val="0"/>
+          <w:sz w:val="2"/>
+          <w:szCs w:val="2"/>
+          <w:lang w:val="en-US" w:eastAsia="ru-RU"/>
+          <w14:ligatures w14:val="none"/>
+        </w:rPr>
+        <w:t>Checkpoint 2 Passed</w:t>
+      </w:r>
+    </w:p>
+    <w:p>
+      <w:pPr>
+        <w:spacing w:after="0" w:line="240" w:lineRule="auto"/>
+        <w:jc w:val="right"/>
+        <w:rPr>
+          <w:rFonts w:ascii="Segoe UI" w:eastAsia="Times New Roman" w:hAnsi="Segoe UI" w:cs="Segoe UI"/>
+          <w:b/>
+          <w:bCs/>
+          <w:color w:val="10162F"/>
+          <w:kern w:val="0"/>
+          <w:sz w:val="27"/>
+          <w:szCs w:val="27"/>
+          <w:lang w:val="en-US" w:eastAsia="ru-RU"/>
+          <w14:ligatures w14:val="none"/>
+        </w:rPr>
+      </w:pPr>
+      <w:r>
+        <w:rPr>
+          <w:rFonts w:ascii="Segoe UI" w:eastAsia="Times New Roman" w:hAnsi="Segoe UI" w:cs="Segoe UI"/>
+          <w:b/>
+          <w:bCs/>
+          <w:color w:val="10162F"/>
+          <w:kern w:val="0"/>
+          <w:sz w:val="27"/>
+          <w:szCs w:val="27"/>
+          <w:lang w:val="en-US" w:eastAsia="ru-RU"/>
+          <w14:ligatures w14:val="none"/>
+        </w:rPr>
+        <w:t>2.</w:t>
+      </w:r>
+    </w:p>
+    <w:p>
+      <w:pPr>
+        <w:spacing w:after="100" w:afterAutospacing="1" w:line="240" w:lineRule="auto"/>
+        <w:rPr>
+          <w:rFonts w:ascii="Segoe UI" w:eastAsia="Times New Roman" w:hAnsi="Segoe UI" w:cs="Segoe UI"/>
+          <w:color w:val="10162F"/>
+          <w:kern w:val="0"/>
+          <w:sz w:val="27"/>
+          <w:szCs w:val="27"/>
+          <w:lang w:val="en-US" w:eastAsia="ru-RU"/>
+          <w14:ligatures w14:val="none"/>
+        </w:rPr>
+      </w:pPr>
+      <w:r>
+        <w:rPr>
+          <w:rFonts w:ascii="Segoe UI" w:eastAsia="Times New Roman" w:hAnsi="Segoe UI" w:cs="Segoe UI"/>
+          <w:color w:val="10162F"/>
+          <w:kern w:val="0"/>
+          <w:sz w:val="27"/>
+          <w:szCs w:val="27"/>
+          <w:lang w:val="en-US" w:eastAsia="ru-RU"/>
+          <w14:ligatures w14:val="none"/>
+        </w:rPr>
+        <w:lastRenderedPageBreak/>
+        <w:t xml:space="preserve">Confirm that the remote was </w:t>
+      </w:r>
+      <w:proofErr w:type="spellStart"/>
+      <w:r>
+        <w:rPr>
+          <w:rFonts w:ascii="Segoe UI" w:eastAsia="Times New Roman" w:hAnsi="Segoe UI" w:cs="Segoe UI"/>
+          <w:color w:val="10162F"/>
+          <w:kern w:val="0"/>
+          <w:sz w:val="27"/>
+          <w:szCs w:val="27"/>
+          <w:lang w:val="en-US" w:eastAsia="ru-RU"/>
+          <w14:ligatures w14:val="none"/>
+        </w:rPr>
+        <w:t>succesfully</w:t>
+      </w:r>
+      <w:proofErr w:type="spellEnd"/>
+      <w:r>
+        <w:rPr>
+          <w:rFonts w:ascii="Segoe UI" w:eastAsia="Times New Roman" w:hAnsi="Segoe UI" w:cs="Segoe UI"/>
+          <w:color w:val="10162F"/>
+          <w:kern w:val="0"/>
+          <w:sz w:val="27"/>
+          <w:szCs w:val="27"/>
+          <w:lang w:val="en-US" w:eastAsia="ru-RU"/>
+          <w14:ligatures w14:val="none"/>
+        </w:rPr>
+        <w:t xml:space="preserve"> added, by typing the following:</w:t>
+      </w:r>
+    </w:p>
+    <w:p>
+      <w:pPr>
+        <w:shd w:val="clear" w:color="auto" w:fill="211E2F"/>
+        <w:tabs>
+          <w:tab w:val="left" w:pos="916"/>
+          <w:tab w:val="left" w:pos="1832"/>
+          <w:tab w:val="left" w:pos="2748"/>
+          <w:tab w:val="left" w:pos="3664"/>
+          <w:tab w:val="left" w:pos="4580"/>
+          <w:tab w:val="left" w:pos="5496"/>
+          <w:tab w:val="left" w:pos="6412"/>
+          <w:tab w:val="left" w:pos="7328"/>
+          <w:tab w:val="left" w:pos="8244"/>
+          <w:tab w:val="left" w:pos="9160"/>
+          <w:tab w:val="left" w:pos="10076"/>
+          <w:tab w:val="left" w:pos="10992"/>
+          <w:tab w:val="left" w:pos="11908"/>
+          <w:tab w:val="left" w:pos="12824"/>
+          <w:tab w:val="left" w:pos="13740"/>
+          <w:tab w:val="left" w:pos="14656"/>
+        </w:tabs>
+        <w:spacing w:after="0" w:line="240" w:lineRule="auto"/>
+        <w:rPr>
+          <w:rFonts w:ascii="Ubuntu Mono" w:eastAsia="Times New Roman" w:hAnsi="Ubuntu Mono" w:cs="Courier New"/>
+          <w:color w:val="939598"/>
+          <w:kern w:val="0"/>
+          <w:sz w:val="27"/>
+          <w:szCs w:val="27"/>
+          <w:lang w:val="en-US" w:eastAsia="ru-RU"/>
+          <w14:ligatures w14:val="none"/>
+        </w:rPr>
+      </w:pPr>
+      <w:r>
+        <w:rPr>
+          <w:rFonts w:ascii="Ubuntu Mono" w:eastAsia="Times New Roman" w:hAnsi="Ubuntu Mono" w:cs="Courier New"/>
+          <w:color w:val="FFFFFF"/>
+          <w:kern w:val="0"/>
+          <w:sz w:val="27"/>
+          <w:szCs w:val="27"/>
+          <w:lang w:val="en-US" w:eastAsia="ru-RU"/>
+          <w14:ligatures w14:val="none"/>
+        </w:rPr>
+        <w:t>git remote -v</w:t>
+      </w:r>
+      <w:r>
+        <w:rPr>
+          <w:rFonts w:ascii="Ubuntu Mono" w:eastAsia="Times New Roman" w:hAnsi="Ubuntu Mono" w:cs="Courier New"/>
+          <w:color w:val="939598"/>
+          <w:kern w:val="0"/>
+          <w:sz w:val="27"/>
+          <w:szCs w:val="27"/>
+          <w:lang w:val="en-US" w:eastAsia="ru-RU"/>
+          <w14:ligatures w14:val="none"/>
+        </w:rPr>
+        <w:br/>
+      </w:r>
+    </w:p>
+    <w:p>
+      <w:pPr>
+        <w:spacing w:after="0" w:line="240" w:lineRule="auto"/>
+        <w:rPr>
+          <w:rFonts w:ascii="Segoe UI" w:eastAsia="Times New Roman" w:hAnsi="Segoe UI" w:cs="Segoe UI"/>
+          <w:color w:val="10162F"/>
+          <w:kern w:val="0"/>
+          <w:sz w:val="27"/>
+          <w:szCs w:val="27"/>
+          <w:lang w:val="en-US" w:eastAsia="ru-RU"/>
+          <w14:ligatures w14:val="none"/>
+        </w:rPr>
+      </w:pPr>
+      <w:r>
+        <w:rPr>
+          <w:rFonts w:ascii="Segoe UI" w:eastAsia="Times New Roman" w:hAnsi="Segoe UI" w:cs="Segoe UI"/>
+          <w:color w:val="10162F"/>
+          <w:kern w:val="0"/>
+          <w:sz w:val="27"/>
+          <w:szCs w:val="27"/>
+          <w:lang w:val="en-US" w:eastAsia="ru-RU"/>
+          <w14:ligatures w14:val="none"/>
+        </w:rPr>
+        <w:t>This command lists all the Git remotes and their corresponding URLs.</w:t>
+      </w:r>
+    </w:p>
+    <w:p>
+      <w:pPr>
+        <w:spacing w:after="0" w:line="240" w:lineRule="auto"/>
+        <w:rPr>
+          <w:rFonts w:ascii="Segoe UI" w:eastAsia="Times New Roman" w:hAnsi="Segoe UI" w:cs="Segoe UI"/>
+          <w:color w:val="10162F"/>
+          <w:kern w:val="0"/>
+          <w:sz w:val="2"/>
+          <w:szCs w:val="2"/>
+          <w:lang w:val="en-US" w:eastAsia="ru-RU"/>
+          <w14:ligatures w14:val="none"/>
+        </w:rPr>
+      </w:pPr>
+      <w:r>
+        <w:rPr>
+          <w:rFonts w:ascii="Segoe UI" w:eastAsia="Times New Roman" w:hAnsi="Segoe UI" w:cs="Segoe UI"/>
+          <w:color w:val="10162F"/>
+          <w:kern w:val="0"/>
+          <w:sz w:val="2"/>
+          <w:szCs w:val="2"/>
+          <w:lang w:val="en-US" w:eastAsia="ru-RU"/>
+          <w14:ligatures w14:val="none"/>
+        </w:rPr>
+        <w:t>Checkpoint 3 Passed</w:t>
+      </w:r>
+    </w:p>
+    <w:p>
+      <w:pPr>
+        <w:spacing w:after="0" w:line="240" w:lineRule="auto"/>
+        <w:jc w:val="right"/>
+        <w:rPr>
+          <w:rFonts w:ascii="Segoe UI" w:eastAsia="Times New Roman" w:hAnsi="Segoe UI" w:cs="Segoe UI"/>
+          <w:b/>
+          <w:bCs/>
+          <w:color w:val="10162F"/>
+          <w:kern w:val="0"/>
+          <w:sz w:val="27"/>
+          <w:szCs w:val="27"/>
+          <w:lang w:val="en-US" w:eastAsia="ru-RU"/>
+          <w14:ligatures w14:val="none"/>
+        </w:rPr>
+      </w:pPr>
+      <w:r>
+        <w:rPr>
+          <w:rFonts w:ascii="Segoe UI" w:eastAsia="Times New Roman" w:hAnsi="Segoe UI" w:cs="Segoe UI"/>
+          <w:b/>
+          <w:bCs/>
+          <w:color w:val="10162F"/>
+          <w:kern w:val="0"/>
+          <w:sz w:val="27"/>
+          <w:szCs w:val="27"/>
+          <w:lang w:val="en-US" w:eastAsia="ru-RU"/>
+          <w14:ligatures w14:val="none"/>
+        </w:rPr>
+        <w:t>3.</w:t>
+      </w:r>
+    </w:p>
+    <w:p>
+      <w:pPr>
+        <w:spacing w:after="0" w:line="240" w:lineRule="auto"/>
+        <w:rPr>
+          <w:rFonts w:ascii="Segoe UI" w:eastAsia="Times New Roman" w:hAnsi="Segoe UI" w:cs="Segoe UI"/>
+          <w:color w:val="10162F"/>
+          <w:kern w:val="0"/>
+          <w:sz w:val="27"/>
+          <w:szCs w:val="27"/>
+          <w:lang w:eastAsia="ru-RU"/>
+          <w14:ligatures w14:val="none"/>
+        </w:rPr>
+      </w:pPr>
+      <w:r>
+        <w:rPr>
+          <w:rFonts w:ascii="Segoe UI" w:eastAsia="Times New Roman" w:hAnsi="Segoe UI" w:cs="Segoe UI"/>
+          <w:color w:val="10162F"/>
+          <w:kern w:val="0"/>
+          <w:sz w:val="27"/>
+          <w:szCs w:val="27"/>
+          <w:lang w:val="en-US" w:eastAsia="ru-RU"/>
+          <w14:ligatures w14:val="none"/>
+        </w:rPr>
+        <w:t>In the same directory, run the command to create the primary branch of the repository, naming the branch </w:t>
+      </w:r>
+      <w:r>
+        <w:rPr>
+          <w:rFonts w:ascii="Ubuntu Mono" w:eastAsia="Times New Roman" w:hAnsi="Ubuntu Mono" w:cs="Courier New"/>
+          <w:color w:val="15141F"/>
+          <w:kern w:val="0"/>
+          <w:shd w:val="clear" w:color="auto" w:fill="EAE9ED"/>
+          <w:lang w:val="en-US" w:eastAsia="ru-RU"/>
+          <w14:ligatures w14:val="none"/>
+        </w:rPr>
+        <w:t>main</w:t>
+      </w:r>
+      <w:r>
+        <w:rPr>
+          <w:rFonts w:ascii="Segoe UI" w:eastAsia="Times New Roman" w:hAnsi="Segoe UI" w:cs="Segoe UI"/>
+          <w:color w:val="10162F"/>
+          <w:kern w:val="0"/>
+          <w:sz w:val="27"/>
+          <w:szCs w:val="27"/>
+          <w:lang w:val="en-US" w:eastAsia="ru-RU"/>
+          <w14:ligatures w14:val="none"/>
+        </w:rPr>
+        <w:t xml:space="preserve">. </w:t>
+      </w:r>
+      <w:r>
+        <w:rPr>
+          <w:rFonts w:ascii="Segoe UI" w:eastAsia="Times New Roman" w:hAnsi="Segoe UI" w:cs="Segoe UI"/>
+          <w:color w:val="10162F"/>
+          <w:kern w:val="0"/>
+          <w:sz w:val="27"/>
+          <w:szCs w:val="27"/>
+          <w:lang w:eastAsia="ru-RU"/>
+          <w14:ligatures w14:val="none"/>
+        </w:rPr>
+        <w:t xml:space="preserve">You </w:t>
+      </w:r>
+      <w:proofErr w:type="spellStart"/>
+      <w:r>
+        <w:rPr>
+          <w:rFonts w:ascii="Segoe UI" w:eastAsia="Times New Roman" w:hAnsi="Segoe UI" w:cs="Segoe UI"/>
+          <w:color w:val="10162F"/>
+          <w:kern w:val="0"/>
+          <w:sz w:val="27"/>
+          <w:szCs w:val="27"/>
+          <w:lang w:eastAsia="ru-RU"/>
+          <w14:ligatures w14:val="none"/>
+        </w:rPr>
+        <w:t>can</w:t>
+      </w:r>
+      <w:proofErr w:type="spellEnd"/>
+      <w:r>
+        <w:rPr>
+          <w:rFonts w:ascii="Segoe UI" w:eastAsia="Times New Roman" w:hAnsi="Segoe UI" w:cs="Segoe UI"/>
+          <w:color w:val="10162F"/>
+          <w:kern w:val="0"/>
+          <w:sz w:val="27"/>
+          <w:szCs w:val="27"/>
+          <w:lang w:eastAsia="ru-RU"/>
+          <w14:ligatures w14:val="none"/>
+        </w:rPr>
+        <w:t xml:space="preserve"> </w:t>
+      </w:r>
+      <w:proofErr w:type="spellStart"/>
+      <w:r>
+        <w:rPr>
+          <w:rFonts w:ascii="Segoe UI" w:eastAsia="Times New Roman" w:hAnsi="Segoe UI" w:cs="Segoe UI"/>
+          <w:color w:val="10162F"/>
+          <w:kern w:val="0"/>
+          <w:sz w:val="27"/>
+          <w:szCs w:val="27"/>
+          <w:lang w:eastAsia="ru-RU"/>
+          <w14:ligatures w14:val="none"/>
+        </w:rPr>
+        <w:t>use</w:t>
+      </w:r>
+      <w:proofErr w:type="spellEnd"/>
+      <w:r>
+        <w:rPr>
+          <w:rFonts w:ascii="Segoe UI" w:eastAsia="Times New Roman" w:hAnsi="Segoe UI" w:cs="Segoe UI"/>
+          <w:color w:val="10162F"/>
+          <w:kern w:val="0"/>
+          <w:sz w:val="27"/>
+          <w:szCs w:val="27"/>
+          <w:lang w:eastAsia="ru-RU"/>
+          <w14:ligatures w14:val="none"/>
+        </w:rPr>
+        <w:t xml:space="preserve"> </w:t>
+      </w:r>
+      <w:proofErr w:type="spellStart"/>
+      <w:r>
+        <w:rPr>
+          <w:rFonts w:ascii="Segoe UI" w:eastAsia="Times New Roman" w:hAnsi="Segoe UI" w:cs="Segoe UI"/>
+          <w:color w:val="10162F"/>
+          <w:kern w:val="0"/>
+          <w:sz w:val="27"/>
+          <w:szCs w:val="27"/>
+          <w:lang w:eastAsia="ru-RU"/>
+          <w14:ligatures w14:val="none"/>
+        </w:rPr>
+        <w:t>the</w:t>
+      </w:r>
+      <w:proofErr w:type="spellEnd"/>
+      <w:r>
+        <w:rPr>
+          <w:rFonts w:ascii="Segoe UI" w:eastAsia="Times New Roman" w:hAnsi="Segoe UI" w:cs="Segoe UI"/>
+          <w:color w:val="10162F"/>
+          <w:kern w:val="0"/>
+          <w:sz w:val="27"/>
+          <w:szCs w:val="27"/>
+          <w:lang w:eastAsia="ru-RU"/>
+          <w14:ligatures w14:val="none"/>
+        </w:rPr>
+        <w:t xml:space="preserve"> </w:t>
+      </w:r>
+      <w:proofErr w:type="spellStart"/>
+      <w:r>
+        <w:rPr>
+          <w:rFonts w:ascii="Segoe UI" w:eastAsia="Times New Roman" w:hAnsi="Segoe UI" w:cs="Segoe UI"/>
+          <w:color w:val="10162F"/>
+          <w:kern w:val="0"/>
+          <w:sz w:val="27"/>
+          <w:szCs w:val="27"/>
+          <w:lang w:eastAsia="ru-RU"/>
+          <w14:ligatures w14:val="none"/>
+        </w:rPr>
+        <w:t>example</w:t>
+      </w:r>
+      <w:proofErr w:type="spellEnd"/>
+      <w:r>
+        <w:rPr>
+          <w:rFonts w:ascii="Segoe UI" w:eastAsia="Times New Roman" w:hAnsi="Segoe UI" w:cs="Segoe UI"/>
+          <w:color w:val="10162F"/>
+          <w:kern w:val="0"/>
+          <w:sz w:val="27"/>
+          <w:szCs w:val="27"/>
+          <w:lang w:eastAsia="ru-RU"/>
+          <w14:ligatures w14:val="none"/>
+        </w:rPr>
+        <w:t xml:space="preserve"> </w:t>
+      </w:r>
+      <w:proofErr w:type="spellStart"/>
+      <w:r>
+        <w:rPr>
+          <w:rFonts w:ascii="Segoe UI" w:eastAsia="Times New Roman" w:hAnsi="Segoe UI" w:cs="Segoe UI"/>
+          <w:color w:val="10162F"/>
+          <w:kern w:val="0"/>
+          <w:sz w:val="27"/>
+          <w:szCs w:val="27"/>
+          <w:lang w:eastAsia="ru-RU"/>
+          <w14:ligatures w14:val="none"/>
+        </w:rPr>
+        <w:t>above</w:t>
+      </w:r>
+      <w:proofErr w:type="spellEnd"/>
+      <w:r>
+        <w:rPr>
+          <w:rFonts w:ascii="Segoe UI" w:eastAsia="Times New Roman" w:hAnsi="Segoe UI" w:cs="Segoe UI"/>
+          <w:color w:val="10162F"/>
+          <w:kern w:val="0"/>
+          <w:sz w:val="27"/>
+          <w:szCs w:val="27"/>
+          <w:lang w:eastAsia="ru-RU"/>
+          <w14:ligatures w14:val="none"/>
+        </w:rPr>
+        <w:t xml:space="preserve"> </w:t>
+      </w:r>
+      <w:proofErr w:type="spellStart"/>
+      <w:r>
+        <w:rPr>
+          <w:rFonts w:ascii="Segoe UI" w:eastAsia="Times New Roman" w:hAnsi="Segoe UI" w:cs="Segoe UI"/>
+          <w:color w:val="10162F"/>
+          <w:kern w:val="0"/>
+          <w:sz w:val="27"/>
+          <w:szCs w:val="27"/>
+          <w:lang w:eastAsia="ru-RU"/>
+          <w14:ligatures w14:val="none"/>
+        </w:rPr>
+        <w:t>to</w:t>
+      </w:r>
+      <w:proofErr w:type="spellEnd"/>
+      <w:r>
+        <w:rPr>
+          <w:rFonts w:ascii="Segoe UI" w:eastAsia="Times New Roman" w:hAnsi="Segoe UI" w:cs="Segoe UI"/>
+          <w:color w:val="10162F"/>
+          <w:kern w:val="0"/>
+          <w:sz w:val="27"/>
+          <w:szCs w:val="27"/>
+          <w:lang w:eastAsia="ru-RU"/>
+          <w14:ligatures w14:val="none"/>
+        </w:rPr>
+        <w:t xml:space="preserve"> </w:t>
+      </w:r>
+      <w:proofErr w:type="spellStart"/>
+      <w:r>
+        <w:rPr>
+          <w:rFonts w:ascii="Segoe UI" w:eastAsia="Times New Roman" w:hAnsi="Segoe UI" w:cs="Segoe UI"/>
+          <w:color w:val="10162F"/>
+          <w:kern w:val="0"/>
+          <w:sz w:val="27"/>
+          <w:szCs w:val="27"/>
+          <w:lang w:eastAsia="ru-RU"/>
+          <w14:ligatures w14:val="none"/>
+        </w:rPr>
+        <w:t>guide</w:t>
+      </w:r>
+      <w:proofErr w:type="spellEnd"/>
+      <w:r>
+        <w:rPr>
+          <w:rFonts w:ascii="Segoe UI" w:eastAsia="Times New Roman" w:hAnsi="Segoe UI" w:cs="Segoe UI"/>
+          <w:color w:val="10162F"/>
+          <w:kern w:val="0"/>
+          <w:sz w:val="27"/>
+          <w:szCs w:val="27"/>
+          <w:lang w:eastAsia="ru-RU"/>
+          <w14:ligatures w14:val="none"/>
+        </w:rPr>
+        <w:t xml:space="preserve"> </w:t>
+      </w:r>
+      <w:proofErr w:type="spellStart"/>
+      <w:r>
+        <w:rPr>
+          <w:rFonts w:ascii="Segoe UI" w:eastAsia="Times New Roman" w:hAnsi="Segoe UI" w:cs="Segoe UI"/>
+          <w:color w:val="10162F"/>
+          <w:kern w:val="0"/>
+          <w:sz w:val="27"/>
+          <w:szCs w:val="27"/>
+          <w:lang w:eastAsia="ru-RU"/>
+          <w14:ligatures w14:val="none"/>
+        </w:rPr>
+        <w:t>you</w:t>
+      </w:r>
+      <w:proofErr w:type="spellEnd"/>
+      <w:r>
+        <w:rPr>
+          <w:rFonts w:ascii="Segoe UI" w:eastAsia="Times New Roman" w:hAnsi="Segoe UI" w:cs="Segoe UI"/>
+          <w:color w:val="10162F"/>
+          <w:kern w:val="0"/>
+          <w:sz w:val="27"/>
+          <w:szCs w:val="27"/>
+          <w:lang w:eastAsia="ru-RU"/>
+          <w14:ligatures w14:val="none"/>
+        </w:rPr>
+        <w:t>.</w:t>
+      </w:r>
+    </w:p>
+    <w:p>
+      <w:pPr>
+        <w:pBdr>
+          <w:bottom w:val="single" w:sz="12" w:space="1" w:color="auto"/>
+        </w:pBdr>
+        <w:rPr>
+          <w:lang w:val="en-US"/>
+        </w:rPr>
+      </w:pPr>
+    </w:p>
+    <w:p>
+      <w:pPr>
         <w:rPr>
           <w:lang w:val="en-US"/>
         </w:rPr>
@@ -1983,11 +3731,127 @@
       </w:pPr>
     </w:lvl>
   </w:abstractNum>
+  <w:abstractNum w:abstractNumId="2" w15:restartNumberingAfterBreak="0">
+    <w:nsid w:val="5FAA3E9A"/>
+    <w:multiLevelType w:val="multilevel"/>
+    <w:tmpl w:val="958A7088"/>
+    <w:lvl w:ilvl="0">
+      <w:start w:val="1"/>
+      <w:numFmt w:val="decimal"/>
+      <w:lvlText w:val="%1."/>
+      <w:lvlJc w:val="left"/>
+      <w:pPr>
+        <w:tabs>
+          <w:tab w:val="num" w:pos="720"/>
+        </w:tabs>
+        <w:ind w:left="720" w:hanging="360"/>
+      </w:pPr>
+    </w:lvl>
+    <w:lvl w:ilvl="1" w:tentative="1">
+      <w:start w:val="1"/>
+      <w:numFmt w:val="decimal"/>
+      <w:lvlText w:val="%2."/>
+      <w:lvlJc w:val="left"/>
+      <w:pPr>
+        <w:tabs>
+          <w:tab w:val="num" w:pos="1440"/>
+        </w:tabs>
+        <w:ind w:left="1440" w:hanging="360"/>
+      </w:pPr>
+    </w:lvl>
+    <w:lvl w:ilvl="2" w:tentative="1">
+      <w:start w:val="1"/>
+      <w:numFmt w:val="decimal"/>
+      <w:lvlText w:val="%3."/>
+      <w:lvlJc w:val="left"/>
+      <w:pPr>
+        <w:tabs>
+          <w:tab w:val="num" w:pos="2160"/>
+        </w:tabs>
+        <w:ind w:left="2160" w:hanging="360"/>
+      </w:pPr>
+    </w:lvl>
+    <w:lvl w:ilvl="3" w:tentative="1">
+      <w:start w:val="1"/>
+      <w:numFmt w:val="decimal"/>
+      <w:lvlText w:val="%4."/>
+      <w:lvlJc w:val="left"/>
+      <w:pPr>
+        <w:tabs>
+          <w:tab w:val="num" w:pos="2880"/>
+        </w:tabs>
+        <w:ind w:left="2880" w:hanging="360"/>
+      </w:pPr>
+    </w:lvl>
+    <w:lvl w:ilvl="4" w:tentative="1">
+      <w:start w:val="1"/>
+      <w:numFmt w:val="decimal"/>
+      <w:lvlText w:val="%5."/>
+      <w:lvlJc w:val="left"/>
+      <w:pPr>
+        <w:tabs>
+          <w:tab w:val="num" w:pos="3600"/>
+        </w:tabs>
+        <w:ind w:left="3600" w:hanging="360"/>
+      </w:pPr>
+    </w:lvl>
+    <w:lvl w:ilvl="5" w:tentative="1">
+      <w:start w:val="1"/>
+      <w:numFmt w:val="decimal"/>
+      <w:lvlText w:val="%6."/>
+      <w:lvlJc w:val="left"/>
+      <w:pPr>
+        <w:tabs>
+          <w:tab w:val="num" w:pos="4320"/>
+        </w:tabs>
+        <w:ind w:left="4320" w:hanging="360"/>
+      </w:pPr>
+    </w:lvl>
+    <w:lvl w:ilvl="6" w:tentative="1">
+      <w:start w:val="1"/>
+      <w:numFmt w:val="decimal"/>
+      <w:lvlText w:val="%7."/>
+      <w:lvlJc w:val="left"/>
+      <w:pPr>
+        <w:tabs>
+          <w:tab w:val="num" w:pos="5040"/>
+        </w:tabs>
+        <w:ind w:left="5040" w:hanging="360"/>
+      </w:pPr>
+    </w:lvl>
+    <w:lvl w:ilvl="7" w:tentative="1">
+      <w:start w:val="1"/>
+      <w:numFmt w:val="decimal"/>
+      <w:lvlText w:val="%8."/>
+      <w:lvlJc w:val="left"/>
+      <w:pPr>
+        <w:tabs>
+          <w:tab w:val="num" w:pos="5760"/>
+        </w:tabs>
+        <w:ind w:left="5760" w:hanging="360"/>
+      </w:pPr>
+    </w:lvl>
+    <w:lvl w:ilvl="8" w:tentative="1">
+      <w:start w:val="1"/>
+      <w:numFmt w:val="decimal"/>
+      <w:lvlText w:val="%9."/>
+      <w:lvlJc w:val="left"/>
+      <w:pPr>
+        <w:tabs>
+          <w:tab w:val="num" w:pos="6480"/>
+        </w:tabs>
+        <w:ind w:left="6480" w:hanging="360"/>
+      </w:pPr>
+    </w:lvl>
+  </w:abstractNum>
   <w:num w:numId="1" w16cid:durableId="1550334403">
     <w:abstractNumId w:val="0"/>
   </w:num>
   <w:num w:numId="2" w16cid:durableId="2056272313">
     <w:abstractNumId w:val="1"/>
+  </w:num>
+  <w:num w:numId="3" w16cid:durableId="1405028387">
+    <w:abstractNumId w:val="2"/>
   </w:num>
 </w:numbering>
 </file>

</xml_diff>

<commit_message>
deploy-your-website-to-github-pages - commit your changes
</commit_message>
<xml_diff>
--- a/DEPLOY YOUR WEBSITE TO GITHUB PAGES/DEPLOY YOUR WEBSITE TO GITHUB PAGES.docx
+++ b/DEPLOY YOUR WEBSITE TO GITHUB PAGES/DEPLOY YOUR WEBSITE TO GITHUB PAGES.docx
@@ -3452,6 +3452,667 @@
     </w:p>
     <w:p>
       <w:pPr>
+        <w:spacing w:before="100" w:beforeAutospacing="1" w:after="100" w:afterAutospacing="1" w:line="240" w:lineRule="auto"/>
+        <w:outlineLvl w:val="2"/>
+        <w:rPr>
+          <w:rFonts w:ascii="Segoe UI" w:eastAsia="Times New Roman" w:hAnsi="Segoe UI" w:cs="Segoe UI"/>
+          <w:b/>
+          <w:bCs/>
+          <w:color w:val="10162F"/>
+          <w:kern w:val="0"/>
+          <w:sz w:val="27"/>
+          <w:szCs w:val="27"/>
+          <w:lang w:val="en-US" w:eastAsia="ru-RU"/>
+          <w14:ligatures w14:val="none"/>
+        </w:rPr>
+      </w:pPr>
+      <w:r>
+        <w:rPr>
+          <w:rFonts w:ascii="Segoe UI" w:eastAsia="Times New Roman" w:hAnsi="Segoe UI" w:cs="Segoe UI"/>
+          <w:b/>
+          <w:bCs/>
+          <w:color w:val="10162F"/>
+          <w:kern w:val="0"/>
+          <w:sz w:val="27"/>
+          <w:szCs w:val="27"/>
+          <w:lang w:val="en-US" w:eastAsia="ru-RU"/>
+          <w14:ligatures w14:val="none"/>
+        </w:rPr>
+        <w:t>Commit Your Changes</w:t>
+      </w:r>
+    </w:p>
+    <w:p>
+      <w:pPr>
+        <w:spacing w:after="100" w:afterAutospacing="1" w:line="240" w:lineRule="auto"/>
+        <w:rPr>
+          <w:rFonts w:ascii="Segoe UI" w:eastAsia="Times New Roman" w:hAnsi="Segoe UI" w:cs="Segoe UI"/>
+          <w:color w:val="10162F"/>
+          <w:kern w:val="0"/>
+          <w:sz w:val="27"/>
+          <w:szCs w:val="27"/>
+          <w:lang w:val="en-US" w:eastAsia="ru-RU"/>
+          <w14:ligatures w14:val="none"/>
+        </w:rPr>
+      </w:pPr>
+      <w:r>
+        <w:rPr>
+          <w:rFonts w:ascii="Segoe UI" w:eastAsia="Times New Roman" w:hAnsi="Segoe UI" w:cs="Segoe UI"/>
+          <w:color w:val="10162F"/>
+          <w:kern w:val="0"/>
+          <w:sz w:val="27"/>
+          <w:szCs w:val="27"/>
+          <w:lang w:val="en-US" w:eastAsia="ru-RU"/>
+          <w14:ligatures w14:val="none"/>
+        </w:rPr>
+        <w:t>We’re almost there! Git also needs to know exactly which files should be pushed to your repo.</w:t>
+      </w:r>
+    </w:p>
+    <w:p>
+      <w:pPr>
+        <w:spacing w:after="100" w:afterAutospacing="1" w:line="240" w:lineRule="auto"/>
+        <w:rPr>
+          <w:rFonts w:ascii="Segoe UI" w:eastAsia="Times New Roman" w:hAnsi="Segoe UI" w:cs="Segoe UI"/>
+          <w:color w:val="10162F"/>
+          <w:kern w:val="0"/>
+          <w:sz w:val="27"/>
+          <w:szCs w:val="27"/>
+          <w:lang w:val="en-US" w:eastAsia="ru-RU"/>
+          <w14:ligatures w14:val="none"/>
+        </w:rPr>
+      </w:pPr>
+      <w:r>
+        <w:rPr>
+          <w:rFonts w:ascii="Segoe UI" w:eastAsia="Times New Roman" w:hAnsi="Segoe UI" w:cs="Segoe UI"/>
+          <w:color w:val="10162F"/>
+          <w:kern w:val="0"/>
+          <w:sz w:val="27"/>
+          <w:szCs w:val="27"/>
+          <w:lang w:val="en-US" w:eastAsia="ru-RU"/>
+          <w14:ligatures w14:val="none"/>
+        </w:rPr>
+        <w:t>In this case, we want to push </w:t>
+      </w:r>
+      <w:r>
+        <w:rPr>
+          <w:rFonts w:ascii="Segoe UI" w:eastAsia="Times New Roman" w:hAnsi="Segoe UI" w:cs="Segoe UI"/>
+          <w:i/>
+          <w:iCs/>
+          <w:color w:val="10162F"/>
+          <w:kern w:val="0"/>
+          <w:sz w:val="27"/>
+          <w:szCs w:val="27"/>
+          <w:lang w:val="en-US" w:eastAsia="ru-RU"/>
+          <w14:ligatures w14:val="none"/>
+        </w:rPr>
+        <w:t>all</w:t>
+      </w:r>
+      <w:r>
+        <w:rPr>
+          <w:rFonts w:ascii="Segoe UI" w:eastAsia="Times New Roman" w:hAnsi="Segoe UI" w:cs="Segoe UI"/>
+          <w:color w:val="10162F"/>
+          <w:kern w:val="0"/>
+          <w:sz w:val="27"/>
+          <w:szCs w:val="27"/>
+          <w:lang w:val="en-US" w:eastAsia="ru-RU"/>
+          <w14:ligatures w14:val="none"/>
+        </w:rPr>
+        <w:t> of your site’s content to the repo. This means we will do the following two things (in order):</w:t>
+      </w:r>
+    </w:p>
+    <w:p>
+      <w:pPr>
+        <w:numPr>
+          <w:ilvl w:val="0"/>
+          <w:numId w:val="4"/>
+        </w:numPr>
+        <w:spacing w:before="100" w:beforeAutospacing="1" w:after="100" w:afterAutospacing="1" w:line="240" w:lineRule="auto"/>
+        <w:rPr>
+          <w:rFonts w:ascii="Segoe UI" w:eastAsia="Times New Roman" w:hAnsi="Segoe UI" w:cs="Segoe UI"/>
+          <w:color w:val="10162F"/>
+          <w:kern w:val="0"/>
+          <w:sz w:val="27"/>
+          <w:szCs w:val="27"/>
+          <w:lang w:val="en-US" w:eastAsia="ru-RU"/>
+          <w14:ligatures w14:val="none"/>
+        </w:rPr>
+      </w:pPr>
+      <w:r>
+        <w:rPr>
+          <w:rFonts w:ascii="Segoe UI" w:eastAsia="Times New Roman" w:hAnsi="Segoe UI" w:cs="Segoe UI"/>
+          <w:color w:val="10162F"/>
+          <w:kern w:val="0"/>
+          <w:sz w:val="27"/>
+          <w:szCs w:val="27"/>
+          <w:lang w:val="en-US" w:eastAsia="ru-RU"/>
+          <w14:ligatures w14:val="none"/>
+        </w:rPr>
+        <w:t>Add all of your site’s content to the Git staging area</w:t>
+      </w:r>
+    </w:p>
+    <w:p>
+      <w:pPr>
+        <w:numPr>
+          <w:ilvl w:val="0"/>
+          <w:numId w:val="4"/>
+        </w:numPr>
+        <w:spacing w:before="100" w:beforeAutospacing="1" w:after="100" w:afterAutospacing="1" w:line="240" w:lineRule="auto"/>
+        <w:rPr>
+          <w:rFonts w:ascii="Segoe UI" w:eastAsia="Times New Roman" w:hAnsi="Segoe UI" w:cs="Segoe UI"/>
+          <w:color w:val="10162F"/>
+          <w:kern w:val="0"/>
+          <w:sz w:val="27"/>
+          <w:szCs w:val="27"/>
+          <w:lang w:eastAsia="ru-RU"/>
+          <w14:ligatures w14:val="none"/>
+        </w:rPr>
+      </w:pPr>
+      <w:proofErr w:type="spellStart"/>
+      <w:r>
+        <w:rPr>
+          <w:rFonts w:ascii="Segoe UI" w:eastAsia="Times New Roman" w:hAnsi="Segoe UI" w:cs="Segoe UI"/>
+          <w:color w:val="10162F"/>
+          <w:kern w:val="0"/>
+          <w:sz w:val="27"/>
+          <w:szCs w:val="27"/>
+          <w:lang w:eastAsia="ru-RU"/>
+          <w14:ligatures w14:val="none"/>
+        </w:rPr>
+        <w:t>Commit</w:t>
+      </w:r>
+      <w:proofErr w:type="spellEnd"/>
+      <w:r>
+        <w:rPr>
+          <w:rFonts w:ascii="Segoe UI" w:eastAsia="Times New Roman" w:hAnsi="Segoe UI" w:cs="Segoe UI"/>
+          <w:color w:val="10162F"/>
+          <w:kern w:val="0"/>
+          <w:sz w:val="27"/>
+          <w:szCs w:val="27"/>
+          <w:lang w:eastAsia="ru-RU"/>
+          <w14:ligatures w14:val="none"/>
+        </w:rPr>
+        <w:t xml:space="preserve"> (</w:t>
+      </w:r>
+      <w:proofErr w:type="spellStart"/>
+      <w:r>
+        <w:rPr>
+          <w:rFonts w:ascii="Segoe UI" w:eastAsia="Times New Roman" w:hAnsi="Segoe UI" w:cs="Segoe UI"/>
+          <w:color w:val="10162F"/>
+          <w:kern w:val="0"/>
+          <w:sz w:val="27"/>
+          <w:szCs w:val="27"/>
+          <w:lang w:eastAsia="ru-RU"/>
+          <w14:ligatures w14:val="none"/>
+        </w:rPr>
+        <w:t>save</w:t>
+      </w:r>
+      <w:proofErr w:type="spellEnd"/>
+      <w:r>
+        <w:rPr>
+          <w:rFonts w:ascii="Segoe UI" w:eastAsia="Times New Roman" w:hAnsi="Segoe UI" w:cs="Segoe UI"/>
+          <w:color w:val="10162F"/>
+          <w:kern w:val="0"/>
+          <w:sz w:val="27"/>
+          <w:szCs w:val="27"/>
+          <w:lang w:eastAsia="ru-RU"/>
+          <w14:ligatures w14:val="none"/>
+        </w:rPr>
+        <w:t xml:space="preserve">) </w:t>
+      </w:r>
+      <w:proofErr w:type="spellStart"/>
+      <w:r>
+        <w:rPr>
+          <w:rFonts w:ascii="Segoe UI" w:eastAsia="Times New Roman" w:hAnsi="Segoe UI" w:cs="Segoe UI"/>
+          <w:color w:val="10162F"/>
+          <w:kern w:val="0"/>
+          <w:sz w:val="27"/>
+          <w:szCs w:val="27"/>
+          <w:lang w:eastAsia="ru-RU"/>
+          <w14:ligatures w14:val="none"/>
+        </w:rPr>
+        <w:t>your</w:t>
+      </w:r>
+      <w:proofErr w:type="spellEnd"/>
+      <w:r>
+        <w:rPr>
+          <w:rFonts w:ascii="Segoe UI" w:eastAsia="Times New Roman" w:hAnsi="Segoe UI" w:cs="Segoe UI"/>
+          <w:color w:val="10162F"/>
+          <w:kern w:val="0"/>
+          <w:sz w:val="27"/>
+          <w:szCs w:val="27"/>
+          <w:lang w:eastAsia="ru-RU"/>
+          <w14:ligatures w14:val="none"/>
+        </w:rPr>
+        <w:t xml:space="preserve"> </w:t>
+      </w:r>
+      <w:proofErr w:type="spellStart"/>
+      <w:r>
+        <w:rPr>
+          <w:rFonts w:ascii="Segoe UI" w:eastAsia="Times New Roman" w:hAnsi="Segoe UI" w:cs="Segoe UI"/>
+          <w:color w:val="10162F"/>
+          <w:kern w:val="0"/>
+          <w:sz w:val="27"/>
+          <w:szCs w:val="27"/>
+          <w:lang w:eastAsia="ru-RU"/>
+          <w14:ligatures w14:val="none"/>
+        </w:rPr>
+        <w:t>changes</w:t>
+      </w:r>
+      <w:proofErr w:type="spellEnd"/>
+    </w:p>
+    <w:p>
+      <w:pPr>
+        <w:shd w:val="clear" w:color="auto" w:fill="FFFFFF"/>
+        <w:spacing w:before="100" w:beforeAutospacing="1" w:after="100" w:afterAutospacing="1" w:line="240" w:lineRule="auto"/>
+        <w:outlineLvl w:val="2"/>
+        <w:rPr>
+          <w:rFonts w:ascii="Segoe UI" w:eastAsia="Times New Roman" w:hAnsi="Segoe UI" w:cs="Segoe UI"/>
+          <w:b/>
+          <w:bCs/>
+          <w:color w:val="10162F"/>
+          <w:kern w:val="0"/>
+          <w:sz w:val="27"/>
+          <w:szCs w:val="27"/>
+          <w:lang w:eastAsia="ru-RU"/>
+          <w14:ligatures w14:val="none"/>
+        </w:rPr>
+      </w:pPr>
+      <w:proofErr w:type="spellStart"/>
+      <w:r>
+        <w:rPr>
+          <w:rFonts w:ascii="Segoe UI" w:eastAsia="Times New Roman" w:hAnsi="Segoe UI" w:cs="Segoe UI"/>
+          <w:b/>
+          <w:bCs/>
+          <w:color w:val="10162F"/>
+          <w:kern w:val="0"/>
+          <w:sz w:val="27"/>
+          <w:szCs w:val="27"/>
+          <w:lang w:eastAsia="ru-RU"/>
+          <w14:ligatures w14:val="none"/>
+        </w:rPr>
+        <w:t>Instructions</w:t>
+      </w:r>
+      <w:proofErr w:type="spellEnd"/>
+    </w:p>
+    <w:p>
+      <w:pPr>
+        <w:spacing w:after="0" w:line="240" w:lineRule="auto"/>
+        <w:rPr>
+          <w:rFonts w:ascii="Segoe UI" w:eastAsia="Times New Roman" w:hAnsi="Segoe UI" w:cs="Segoe UI"/>
+          <w:color w:val="10162F"/>
+          <w:kern w:val="0"/>
+          <w:sz w:val="2"/>
+          <w:szCs w:val="2"/>
+          <w:lang w:eastAsia="ru-RU"/>
+          <w14:ligatures w14:val="none"/>
+        </w:rPr>
+      </w:pPr>
+      <w:proofErr w:type="spellStart"/>
+      <w:r>
+        <w:rPr>
+          <w:rFonts w:ascii="Segoe UI" w:eastAsia="Times New Roman" w:hAnsi="Segoe UI" w:cs="Segoe UI"/>
+          <w:color w:val="10162F"/>
+          <w:kern w:val="0"/>
+          <w:sz w:val="2"/>
+          <w:szCs w:val="2"/>
+          <w:lang w:eastAsia="ru-RU"/>
+          <w14:ligatures w14:val="none"/>
+        </w:rPr>
+        <w:t>Checkpoint</w:t>
+      </w:r>
+      <w:proofErr w:type="spellEnd"/>
+      <w:r>
+        <w:rPr>
+          <w:rFonts w:ascii="Segoe UI" w:eastAsia="Times New Roman" w:hAnsi="Segoe UI" w:cs="Segoe UI"/>
+          <w:color w:val="10162F"/>
+          <w:kern w:val="0"/>
+          <w:sz w:val="2"/>
+          <w:szCs w:val="2"/>
+          <w:lang w:eastAsia="ru-RU"/>
+          <w14:ligatures w14:val="none"/>
+        </w:rPr>
+        <w:t xml:space="preserve"> 1 </w:t>
+      </w:r>
+      <w:proofErr w:type="spellStart"/>
+      <w:r>
+        <w:rPr>
+          <w:rFonts w:ascii="Segoe UI" w:eastAsia="Times New Roman" w:hAnsi="Segoe UI" w:cs="Segoe UI"/>
+          <w:color w:val="10162F"/>
+          <w:kern w:val="0"/>
+          <w:sz w:val="2"/>
+          <w:szCs w:val="2"/>
+          <w:lang w:eastAsia="ru-RU"/>
+          <w14:ligatures w14:val="none"/>
+        </w:rPr>
+        <w:t>Passed</w:t>
+      </w:r>
+      <w:proofErr w:type="spellEnd"/>
+    </w:p>
+    <w:p>
+      <w:pPr>
+        <w:spacing w:after="0" w:line="240" w:lineRule="auto"/>
+        <w:jc w:val="right"/>
+        <w:rPr>
+          <w:rFonts w:ascii="Segoe UI" w:eastAsia="Times New Roman" w:hAnsi="Segoe UI" w:cs="Segoe UI"/>
+          <w:b/>
+          <w:bCs/>
+          <w:color w:val="10162F"/>
+          <w:kern w:val="0"/>
+          <w:sz w:val="27"/>
+          <w:szCs w:val="27"/>
+          <w:lang w:eastAsia="ru-RU"/>
+          <w14:ligatures w14:val="none"/>
+        </w:rPr>
+      </w:pPr>
+      <w:r>
+        <w:rPr>
+          <w:rFonts w:ascii="Segoe UI" w:eastAsia="Times New Roman" w:hAnsi="Segoe UI" w:cs="Segoe UI"/>
+          <w:b/>
+          <w:bCs/>
+          <w:color w:val="10162F"/>
+          <w:kern w:val="0"/>
+          <w:sz w:val="27"/>
+          <w:szCs w:val="27"/>
+          <w:lang w:eastAsia="ru-RU"/>
+          <w14:ligatures w14:val="none"/>
+        </w:rPr>
+        <w:t>1.</w:t>
+      </w:r>
+    </w:p>
+    <w:p>
+      <w:pPr>
+        <w:spacing w:after="100" w:afterAutospacing="1" w:line="240" w:lineRule="auto"/>
+        <w:rPr>
+          <w:rFonts w:ascii="Segoe UI" w:eastAsia="Times New Roman" w:hAnsi="Segoe UI" w:cs="Segoe UI"/>
+          <w:color w:val="10162F"/>
+          <w:kern w:val="0"/>
+          <w:sz w:val="27"/>
+          <w:szCs w:val="27"/>
+          <w:lang w:val="en-US" w:eastAsia="ru-RU"/>
+          <w14:ligatures w14:val="none"/>
+        </w:rPr>
+      </w:pPr>
+      <w:r>
+        <w:rPr>
+          <w:rFonts w:ascii="Segoe UI" w:eastAsia="Times New Roman" w:hAnsi="Segoe UI" w:cs="Segoe UI"/>
+          <w:color w:val="10162F"/>
+          <w:kern w:val="0"/>
+          <w:sz w:val="27"/>
+          <w:szCs w:val="27"/>
+          <w:lang w:val="en-US" w:eastAsia="ru-RU"/>
+          <w14:ligatures w14:val="none"/>
+        </w:rPr>
+        <w:t>Add all of your site’s contents using the following Git command:</w:t>
+      </w:r>
+    </w:p>
+    <w:p>
+      <w:pPr>
+        <w:shd w:val="clear" w:color="auto" w:fill="211E2F"/>
+        <w:tabs>
+          <w:tab w:val="left" w:pos="916"/>
+          <w:tab w:val="left" w:pos="1832"/>
+          <w:tab w:val="left" w:pos="2748"/>
+          <w:tab w:val="left" w:pos="3664"/>
+          <w:tab w:val="left" w:pos="4580"/>
+          <w:tab w:val="left" w:pos="5496"/>
+          <w:tab w:val="left" w:pos="6412"/>
+          <w:tab w:val="left" w:pos="7328"/>
+          <w:tab w:val="left" w:pos="8244"/>
+          <w:tab w:val="left" w:pos="9160"/>
+          <w:tab w:val="left" w:pos="10076"/>
+          <w:tab w:val="left" w:pos="10992"/>
+          <w:tab w:val="left" w:pos="11908"/>
+          <w:tab w:val="left" w:pos="12824"/>
+          <w:tab w:val="left" w:pos="13740"/>
+          <w:tab w:val="left" w:pos="14656"/>
+        </w:tabs>
+        <w:spacing w:after="0" w:line="240" w:lineRule="auto"/>
+        <w:rPr>
+          <w:rFonts w:ascii="Ubuntu Mono" w:eastAsia="Times New Roman" w:hAnsi="Ubuntu Mono" w:cs="Courier New"/>
+          <w:color w:val="939598"/>
+          <w:kern w:val="0"/>
+          <w:sz w:val="27"/>
+          <w:szCs w:val="27"/>
+          <w:lang w:val="en-US" w:eastAsia="ru-RU"/>
+          <w14:ligatures w14:val="none"/>
+        </w:rPr>
+      </w:pPr>
+      <w:r>
+        <w:rPr>
+          <w:rFonts w:ascii="Ubuntu Mono" w:eastAsia="Times New Roman" w:hAnsi="Ubuntu Mono" w:cs="Courier New"/>
+          <w:color w:val="FFFFFF"/>
+          <w:kern w:val="0"/>
+          <w:sz w:val="27"/>
+          <w:szCs w:val="27"/>
+          <w:lang w:val="en-US" w:eastAsia="ru-RU"/>
+          <w14:ligatures w14:val="none"/>
+        </w:rPr>
+        <w:t xml:space="preserve">git </w:t>
+      </w:r>
+      <w:proofErr w:type="gramStart"/>
+      <w:r>
+        <w:rPr>
+          <w:rFonts w:ascii="Ubuntu Mono" w:eastAsia="Times New Roman" w:hAnsi="Ubuntu Mono" w:cs="Courier New"/>
+          <w:color w:val="FFFFFF"/>
+          <w:kern w:val="0"/>
+          <w:sz w:val="27"/>
+          <w:szCs w:val="27"/>
+          <w:lang w:val="en-US" w:eastAsia="ru-RU"/>
+          <w14:ligatures w14:val="none"/>
+        </w:rPr>
+        <w:t>add .</w:t>
+      </w:r>
+      <w:proofErr w:type="gramEnd"/>
+      <w:r>
+        <w:rPr>
+          <w:rFonts w:ascii="Ubuntu Mono" w:eastAsia="Times New Roman" w:hAnsi="Ubuntu Mono" w:cs="Courier New"/>
+          <w:color w:val="939598"/>
+          <w:kern w:val="0"/>
+          <w:sz w:val="27"/>
+          <w:szCs w:val="27"/>
+          <w:lang w:val="en-US" w:eastAsia="ru-RU"/>
+          <w14:ligatures w14:val="none"/>
+        </w:rPr>
+        <w:br/>
+      </w:r>
+    </w:p>
+    <w:p>
+      <w:pPr>
+        <w:spacing w:after="0" w:line="240" w:lineRule="auto"/>
+        <w:rPr>
+          <w:rFonts w:ascii="Segoe UI" w:eastAsia="Times New Roman" w:hAnsi="Segoe UI" w:cs="Segoe UI"/>
+          <w:color w:val="10162F"/>
+          <w:kern w:val="0"/>
+          <w:sz w:val="2"/>
+          <w:szCs w:val="2"/>
+          <w:lang w:val="en-US" w:eastAsia="ru-RU"/>
+          <w14:ligatures w14:val="none"/>
+        </w:rPr>
+      </w:pPr>
+      <w:r>
+        <w:rPr>
+          <w:rFonts w:ascii="Segoe UI" w:eastAsia="Times New Roman" w:hAnsi="Segoe UI" w:cs="Segoe UI"/>
+          <w:color w:val="10162F"/>
+          <w:kern w:val="0"/>
+          <w:sz w:val="2"/>
+          <w:szCs w:val="2"/>
+          <w:lang w:val="en-US" w:eastAsia="ru-RU"/>
+          <w14:ligatures w14:val="none"/>
+        </w:rPr>
+        <w:t>Checkpoint 2 Passed</w:t>
+      </w:r>
+    </w:p>
+    <w:p>
+      <w:pPr>
+        <w:spacing w:after="0" w:line="240" w:lineRule="auto"/>
+        <w:jc w:val="right"/>
+        <w:rPr>
+          <w:rFonts w:ascii="Segoe UI" w:eastAsia="Times New Roman" w:hAnsi="Segoe UI" w:cs="Segoe UI"/>
+          <w:b/>
+          <w:bCs/>
+          <w:color w:val="10162F"/>
+          <w:kern w:val="0"/>
+          <w:sz w:val="27"/>
+          <w:szCs w:val="27"/>
+          <w:lang w:val="en-US" w:eastAsia="ru-RU"/>
+          <w14:ligatures w14:val="none"/>
+        </w:rPr>
+      </w:pPr>
+      <w:r>
+        <w:rPr>
+          <w:rFonts w:ascii="Segoe UI" w:eastAsia="Times New Roman" w:hAnsi="Segoe UI" w:cs="Segoe UI"/>
+          <w:b/>
+          <w:bCs/>
+          <w:color w:val="10162F"/>
+          <w:kern w:val="0"/>
+          <w:sz w:val="27"/>
+          <w:szCs w:val="27"/>
+          <w:lang w:val="en-US" w:eastAsia="ru-RU"/>
+          <w14:ligatures w14:val="none"/>
+        </w:rPr>
+        <w:t>2.</w:t>
+      </w:r>
+    </w:p>
+    <w:p>
+      <w:pPr>
+        <w:spacing w:after="100" w:afterAutospacing="1" w:line="240" w:lineRule="auto"/>
+        <w:rPr>
+          <w:rFonts w:ascii="Segoe UI" w:eastAsia="Times New Roman" w:hAnsi="Segoe UI" w:cs="Segoe UI"/>
+          <w:color w:val="10162F"/>
+          <w:kern w:val="0"/>
+          <w:sz w:val="27"/>
+          <w:szCs w:val="27"/>
+          <w:lang w:val="en-US" w:eastAsia="ru-RU"/>
+          <w14:ligatures w14:val="none"/>
+        </w:rPr>
+      </w:pPr>
+      <w:r>
+        <w:rPr>
+          <w:rFonts w:ascii="Segoe UI" w:eastAsia="Times New Roman" w:hAnsi="Segoe UI" w:cs="Segoe UI"/>
+          <w:color w:val="10162F"/>
+          <w:kern w:val="0"/>
+          <w:sz w:val="27"/>
+          <w:szCs w:val="27"/>
+          <w:lang w:val="en-US" w:eastAsia="ru-RU"/>
+          <w14:ligatures w14:val="none"/>
+        </w:rPr>
+        <w:t>Save your changes using Git’s </w:t>
+      </w:r>
+      <w:r>
+        <w:rPr>
+          <w:rFonts w:ascii="Ubuntu Mono" w:eastAsia="Times New Roman" w:hAnsi="Ubuntu Mono" w:cs="Courier New"/>
+          <w:color w:val="15141F"/>
+          <w:kern w:val="0"/>
+          <w:shd w:val="clear" w:color="auto" w:fill="EAE9ED"/>
+          <w:lang w:val="en-US" w:eastAsia="ru-RU"/>
+          <w14:ligatures w14:val="none"/>
+        </w:rPr>
+        <w:t>commit</w:t>
+      </w:r>
+      <w:r>
+        <w:rPr>
+          <w:rFonts w:ascii="Segoe UI" w:eastAsia="Times New Roman" w:hAnsi="Segoe UI" w:cs="Segoe UI"/>
+          <w:color w:val="10162F"/>
+          <w:kern w:val="0"/>
+          <w:sz w:val="27"/>
+          <w:szCs w:val="27"/>
+          <w:lang w:val="en-US" w:eastAsia="ru-RU"/>
+          <w14:ligatures w14:val="none"/>
+        </w:rPr>
+        <w:t> command and the following commit message:</w:t>
+      </w:r>
+    </w:p>
+    <w:p>
+      <w:pPr>
+        <w:shd w:val="clear" w:color="auto" w:fill="211E2F"/>
+        <w:tabs>
+          <w:tab w:val="left" w:pos="916"/>
+          <w:tab w:val="left" w:pos="1832"/>
+          <w:tab w:val="left" w:pos="2748"/>
+          <w:tab w:val="left" w:pos="3664"/>
+          <w:tab w:val="left" w:pos="4580"/>
+          <w:tab w:val="left" w:pos="5496"/>
+          <w:tab w:val="left" w:pos="6412"/>
+          <w:tab w:val="left" w:pos="7328"/>
+          <w:tab w:val="left" w:pos="8244"/>
+          <w:tab w:val="left" w:pos="9160"/>
+          <w:tab w:val="left" w:pos="10076"/>
+          <w:tab w:val="left" w:pos="10992"/>
+          <w:tab w:val="left" w:pos="11908"/>
+          <w:tab w:val="left" w:pos="12824"/>
+          <w:tab w:val="left" w:pos="13740"/>
+          <w:tab w:val="left" w:pos="14656"/>
+        </w:tabs>
+        <w:spacing w:after="0" w:line="240" w:lineRule="auto"/>
+        <w:rPr>
+          <w:rFonts w:ascii="Ubuntu Mono" w:eastAsia="Times New Roman" w:hAnsi="Ubuntu Mono" w:cs="Courier New"/>
+          <w:color w:val="939598"/>
+          <w:kern w:val="0"/>
+          <w:sz w:val="27"/>
+          <w:szCs w:val="27"/>
+          <w:lang w:val="en-US" w:eastAsia="ru-RU"/>
+          <w14:ligatures w14:val="none"/>
+        </w:rPr>
+      </w:pPr>
+      <w:r>
+        <w:rPr>
+          <w:rFonts w:ascii="Ubuntu Mono" w:eastAsia="Times New Roman" w:hAnsi="Ubuntu Mono" w:cs="Courier New"/>
+          <w:color w:val="FFFFFF"/>
+          <w:kern w:val="0"/>
+          <w:sz w:val="27"/>
+          <w:szCs w:val="27"/>
+          <w:lang w:val="en-US" w:eastAsia="ru-RU"/>
+          <w14:ligatures w14:val="none"/>
+        </w:rPr>
+        <w:t>git commit -m "Save my work"</w:t>
+      </w:r>
+    </w:p>
+    <w:p>
+      <w:pPr>
+        <w:pBdr>
+          <w:bottom w:val="single" w:sz="12" w:space="1" w:color="auto"/>
+        </w:pBdr>
+        <w:rPr>
+          <w:lang w:val="en-US"/>
+        </w:rPr>
+      </w:pPr>
+    </w:p>
+    <w:p>
+      <w:pPr>
+        <w:rPr>
+          <w:lang w:val="en-US"/>
+        </w:rPr>
+      </w:pPr>
+    </w:p>
+    <w:p>
+      <w:pPr>
+        <w:rPr>
+          <w:lang w:val="en-US"/>
+        </w:rPr>
+      </w:pPr>
+    </w:p>
+    <w:p>
+      <w:pPr>
+        <w:rPr>
+          <w:lang w:val="en-US"/>
+        </w:rPr>
+      </w:pPr>
+    </w:p>
+    <w:p>
+      <w:pPr>
+        <w:rPr>
+          <w:lang w:val="en-US"/>
+        </w:rPr>
+      </w:pPr>
+    </w:p>
+    <w:p>
+      <w:pPr>
+        <w:rPr>
+          <w:lang w:val="en-US"/>
+        </w:rPr>
+      </w:pPr>
+    </w:p>
+    <w:p>
+      <w:pPr>
         <w:rPr>
           <w:lang w:val="en-US"/>
         </w:rPr>
@@ -3470,6 +4131,119 @@
 <file path=word/numbering.xml><?xml version="1.0" encoding="utf-8"?>
 <w:numbering xmlns:wpc="http://schemas.microsoft.com/office/word/2010/wordprocessingCanvas" xmlns:cx="http://schemas.microsoft.com/office/drawing/2014/chartex" xmlns:cx1="http://schemas.microsoft.com/office/drawing/2015/9/8/chartex" xmlns:cx2="http://schemas.microsoft.com/office/drawing/2015/10/21/chartex" xmlns:cx3="http://schemas.microsoft.com/office/drawing/2016/5/9/chartex" xmlns:cx4="http://schemas.microsoft.com/office/drawing/2016/5/10/chartex" xmlns:cx5="http://schemas.microsoft.com/office/drawing/2016/5/11/chartex" xmlns:cx6="http://schemas.microsoft.com/office/drawing/2016/5/12/chartex" xmlns:cx7="http://schemas.microsoft.com/office/drawing/2016/5/13/chartex" xmlns:cx8="http://schemas.microsoft.com/office/drawing/2016/5/14/chartex" xmlns:mc="http://schemas.openxmlformats.org/markup-compatibility/2006" xmlns:aink="http://schemas.microsoft.com/office/drawing/2016/ink" xmlns:am3d="http://schemas.microsoft.com/office/drawing/2017/model3d" xmlns:o="urn:schemas-microsoft-com:office:office" xmlns:oel="http://schemas.microsoft.com/office/2019/extlst" xmlns:r="http://schemas.openxmlformats.org/officeDocument/2006/relationships" xmlns:m="http://schemas.openxmlformats.org/officeDocument/2006/math" xmlns:v="urn:schemas-microsoft-com:vml" xmlns:wp14="http://schemas.microsoft.com/office/word/2010/wordprocessingDrawing" xmlns:wp="http://schemas.openxmlformats.org/drawingml/2006/wordprocessingDrawing" xmlns:w10="urn:schemas-microsoft-com:office:word" xmlns:w="http://schemas.openxmlformats.org/wordprocessingml/2006/main" xmlns:w14="http://schemas.microsoft.com/office/word/2010/wordml" xmlns:w15="http://schemas.microsoft.com/office/word/2012/wordml" xmlns:w16cex="http://schemas.microsoft.com/office/word/2018/wordml/cex" xmlns:w16cid="http://schemas.microsoft.com/office/word/2016/wordml/cid" xmlns:w16="http://schemas.microsoft.com/office/word/2018/wordml" xmlns:w16sdtdh="http://schemas.microsoft.com/office/word/2020/wordml/sdtdatahash" xmlns:w16se="http://schemas.microsoft.com/office/word/2015/wordml/symex" xmlns:wpg="http://schemas.microsoft.com/office/word/2010/wordprocessingGroup" xmlns:wpi="http://schemas.microsoft.com/office/word/2010/wordprocessingInk" xmlns:wne="http://schemas.microsoft.com/office/word/2006/wordml" xmlns:wps="http://schemas.microsoft.com/office/word/2010/wordprocessingShape" mc:Ignorable="w14 w15 w16se w16cid w16 w16cex w16sdtdh wp14">
   <w:abstractNum w:abstractNumId="0" w15:restartNumberingAfterBreak="0">
+    <w:nsid w:val="2E0527FE"/>
+    <w:multiLevelType w:val="multilevel"/>
+    <w:tmpl w:val="D638C4A4"/>
+    <w:lvl w:ilvl="0">
+      <w:start w:val="1"/>
+      <w:numFmt w:val="decimal"/>
+      <w:lvlText w:val="%1."/>
+      <w:lvlJc w:val="left"/>
+      <w:pPr>
+        <w:tabs>
+          <w:tab w:val="num" w:pos="720"/>
+        </w:tabs>
+        <w:ind w:left="720" w:hanging="360"/>
+      </w:pPr>
+    </w:lvl>
+    <w:lvl w:ilvl="1" w:tentative="1">
+      <w:start w:val="1"/>
+      <w:numFmt w:val="decimal"/>
+      <w:lvlText w:val="%2."/>
+      <w:lvlJc w:val="left"/>
+      <w:pPr>
+        <w:tabs>
+          <w:tab w:val="num" w:pos="1440"/>
+        </w:tabs>
+        <w:ind w:left="1440" w:hanging="360"/>
+      </w:pPr>
+    </w:lvl>
+    <w:lvl w:ilvl="2" w:tentative="1">
+      <w:start w:val="1"/>
+      <w:numFmt w:val="decimal"/>
+      <w:lvlText w:val="%3."/>
+      <w:lvlJc w:val="left"/>
+      <w:pPr>
+        <w:tabs>
+          <w:tab w:val="num" w:pos="2160"/>
+        </w:tabs>
+        <w:ind w:left="2160" w:hanging="360"/>
+      </w:pPr>
+    </w:lvl>
+    <w:lvl w:ilvl="3" w:tentative="1">
+      <w:start w:val="1"/>
+      <w:numFmt w:val="decimal"/>
+      <w:lvlText w:val="%4."/>
+      <w:lvlJc w:val="left"/>
+      <w:pPr>
+        <w:tabs>
+          <w:tab w:val="num" w:pos="2880"/>
+        </w:tabs>
+        <w:ind w:left="2880" w:hanging="360"/>
+      </w:pPr>
+    </w:lvl>
+    <w:lvl w:ilvl="4" w:tentative="1">
+      <w:start w:val="1"/>
+      <w:numFmt w:val="decimal"/>
+      <w:lvlText w:val="%5."/>
+      <w:lvlJc w:val="left"/>
+      <w:pPr>
+        <w:tabs>
+          <w:tab w:val="num" w:pos="3600"/>
+        </w:tabs>
+        <w:ind w:left="3600" w:hanging="360"/>
+      </w:pPr>
+    </w:lvl>
+    <w:lvl w:ilvl="5" w:tentative="1">
+      <w:start w:val="1"/>
+      <w:numFmt w:val="decimal"/>
+      <w:lvlText w:val="%6."/>
+      <w:lvlJc w:val="left"/>
+      <w:pPr>
+        <w:tabs>
+          <w:tab w:val="num" w:pos="4320"/>
+        </w:tabs>
+        <w:ind w:left="4320" w:hanging="360"/>
+      </w:pPr>
+    </w:lvl>
+    <w:lvl w:ilvl="6" w:tentative="1">
+      <w:start w:val="1"/>
+      <w:numFmt w:val="decimal"/>
+      <w:lvlText w:val="%7."/>
+      <w:lvlJc w:val="left"/>
+      <w:pPr>
+        <w:tabs>
+          <w:tab w:val="num" w:pos="5040"/>
+        </w:tabs>
+        <w:ind w:left="5040" w:hanging="360"/>
+      </w:pPr>
+    </w:lvl>
+    <w:lvl w:ilvl="7" w:tentative="1">
+      <w:start w:val="1"/>
+      <w:numFmt w:val="decimal"/>
+      <w:lvlText w:val="%8."/>
+      <w:lvlJc w:val="left"/>
+      <w:pPr>
+        <w:tabs>
+          <w:tab w:val="num" w:pos="5760"/>
+        </w:tabs>
+        <w:ind w:left="5760" w:hanging="360"/>
+      </w:pPr>
+    </w:lvl>
+    <w:lvl w:ilvl="8" w:tentative="1">
+      <w:start w:val="1"/>
+      <w:numFmt w:val="decimal"/>
+      <w:lvlText w:val="%9."/>
+      <w:lvlJc w:val="left"/>
+      <w:pPr>
+        <w:tabs>
+          <w:tab w:val="num" w:pos="6480"/>
+        </w:tabs>
+        <w:ind w:left="6480" w:hanging="360"/>
+      </w:pPr>
+    </w:lvl>
+  </w:abstractNum>
+  <w:abstractNum w:abstractNumId="1" w15:restartNumberingAfterBreak="0">
     <w:nsid w:val="41B91247"/>
     <w:multiLevelType w:val="multilevel"/>
     <w:tmpl w:val="B93479EC"/>
@@ -3618,7 +4392,7 @@
       </w:rPr>
     </w:lvl>
   </w:abstractNum>
-  <w:abstractNum w:abstractNumId="1" w15:restartNumberingAfterBreak="0">
+  <w:abstractNum w:abstractNumId="2" w15:restartNumberingAfterBreak="0">
     <w:nsid w:val="4F663E5F"/>
     <w:multiLevelType w:val="multilevel"/>
     <w:tmpl w:val="1A90639C"/>
@@ -3731,7 +4505,7 @@
       </w:pPr>
     </w:lvl>
   </w:abstractNum>
-  <w:abstractNum w:abstractNumId="2" w15:restartNumberingAfterBreak="0">
+  <w:abstractNum w:abstractNumId="3" w15:restartNumberingAfterBreak="0">
     <w:nsid w:val="5FAA3E9A"/>
     <w:multiLevelType w:val="multilevel"/>
     <w:tmpl w:val="958A7088"/>
@@ -3845,13 +4619,16 @@
     </w:lvl>
   </w:abstractNum>
   <w:num w:numId="1" w16cid:durableId="1550334403">
-    <w:abstractNumId w:val="0"/>
+    <w:abstractNumId w:val="1"/>
   </w:num>
   <w:num w:numId="2" w16cid:durableId="2056272313">
-    <w:abstractNumId w:val="1"/>
+    <w:abstractNumId w:val="2"/>
   </w:num>
   <w:num w:numId="3" w16cid:durableId="1405028387">
-    <w:abstractNumId w:val="2"/>
+    <w:abstractNumId w:val="3"/>
+  </w:num>
+  <w:num w:numId="4" w16cid:durableId="564729370">
+    <w:abstractNumId w:val="0"/>
   </w:num>
 </w:numbering>
 </file>

</xml_diff>